<commit_message>
CISC 874 Project - Project Part C done ?
</commit_message>
<xml_diff>
--- a/CISC874/Project/PartC/CISC874-0bc15-ProjectPartC/ProjectDescription.docx
+++ b/CISC874/Project/PartC/CISC874-0bc15-ProjectPartC/ProjectDescription.docx
@@ -1,18 +1,23 @@
 
 <file path=word/document.xml><?xml version="1.0" encoding="utf-8"?>
-<w:document xmlns:wpc="http://schemas.microsoft.com/office/word/2010/wordprocessingCanvas" xmlns:cx="http://schemas.microsoft.com/office/drawing/2014/chartex" xmlns:mc="http://schemas.openxmlformats.org/markup-compatibility/2006" xmlns:o="urn:schemas-microsoft-com:office:office" xmlns:r="http://schemas.openxmlformats.org/officeDocument/2006/relationships" xmlns:m="http://schemas.openxmlformats.org/officeDocument/2006/math" xmlns:v="urn:schemas-microsoft-com:vml" xmlns:wp14="http://schemas.microsoft.com/office/word/2010/wordprocessingDrawing" xmlns:wp="http://schemas.openxmlformats.org/drawingml/2006/wordprocessingDrawing" xmlns:w10="urn:schemas-microsoft-com:office:word" xmlns:w="http://schemas.openxmlformats.org/wordprocessingml/2006/main" xmlns:w14="http://schemas.microsoft.com/office/word/2010/wordml" xmlns:w15="http://schemas.microsoft.com/office/word/2012/wordml" xmlns:w16se="http://schemas.microsoft.com/office/word/2015/wordml/symex" xmlns:wpg="http://schemas.microsoft.com/office/word/2010/wordprocessingGroup" xmlns:wpi="http://schemas.microsoft.com/office/word/2010/wordprocessingInk" xmlns:wne="http://schemas.microsoft.com/office/word/2006/wordml" xmlns:wps="http://schemas.microsoft.com/office/word/2010/wordprocessingShape" mc:Ignorable="w14 w15 w16se wp14">
+<w:document xmlns:wpc="http://schemas.microsoft.com/office/word/2010/wordprocessingCanvas" xmlns:mc="http://schemas.openxmlformats.org/markup-compatibility/2006" xmlns:o="urn:schemas-microsoft-com:office:office" xmlns:r="http://schemas.openxmlformats.org/officeDocument/2006/relationships" xmlns:m="http://schemas.openxmlformats.org/officeDocument/2006/math" xmlns:v="urn:schemas-microsoft-com:vml" xmlns:wp14="http://schemas.microsoft.com/office/word/2010/wordprocessingDrawing" xmlns:wp="http://schemas.openxmlformats.org/drawingml/2006/wordprocessingDrawing" xmlns:w10="urn:schemas-microsoft-com:office:word" xmlns:w="http://schemas.openxmlformats.org/wordprocessingml/2006/main" xmlns:w14="http://schemas.microsoft.com/office/word/2010/wordml" xmlns:w15="http://schemas.microsoft.com/office/word/2012/wordml" xmlns:wpg="http://schemas.microsoft.com/office/word/2010/wordprocessingGroup" xmlns:wpi="http://schemas.microsoft.com/office/word/2010/wordprocessingInk" xmlns:wne="http://schemas.microsoft.com/office/word/2006/wordml" xmlns:wps="http://schemas.microsoft.com/office/word/2010/wordprocessingShape" mc:Ignorable="w14 w15 wp14">
   <w:body>
     <w:p>
       <w:pPr>
         <w:pStyle w:val="Heading1"/>
+        <w:jc w:val="both"/>
       </w:pPr>
       <w:r>
-        <w:t>Solution Description</w:t>
+        <w:t>Project</w:t>
+      </w:r>
+      <w:r>
+        <w:t xml:space="preserve"> Description</w:t>
       </w:r>
     </w:p>
     <w:p>
       <w:pPr>
         <w:spacing w:after="0" w:line="240" w:lineRule="auto"/>
+        <w:jc w:val="both"/>
         <w:rPr>
           <w:rFonts w:eastAsia="Times New Roman" w:cstheme="minorHAnsi"/>
           <w:sz w:val="24"/>
@@ -30,6 +35,7 @@
     <w:p>
       <w:pPr>
         <w:spacing w:after="0" w:line="240" w:lineRule="auto"/>
+        <w:jc w:val="both"/>
         <w:rPr>
           <w:rFonts w:eastAsia="Times New Roman" w:cstheme="minorHAnsi"/>
           <w:sz w:val="24"/>
@@ -40,6 +46,7 @@
     <w:p>
       <w:pPr>
         <w:spacing w:after="0" w:line="240" w:lineRule="auto"/>
+        <w:jc w:val="both"/>
         <w:rPr>
           <w:rFonts w:eastAsia="Times New Roman" w:cstheme="minorHAnsi"/>
           <w:sz w:val="24"/>
@@ -52,11 +59,35 @@
           <w:color w:val="000000"/>
         </w:rPr>
         <w:t>As a prototype of such a method, we developed a pre-processing procedure which makes any such landmark set suitable for use with a layered, feedforward neural network. The pre-processing procedure consists first of centering the landmarks sets, creating a set with points for vertebrae that could be present with any patient, creating a set with simulated ultrasound error, splicing the new sets together, and normalizing the resulting landmark set. These steps are illustrated and explained in greater detail in Appendix 1 - Data Pipeline.</w:t>
+      </w:r>
+      <w:r>
+        <w:rPr>
+          <w:rFonts w:eastAsia="Times New Roman" w:cstheme="minorHAnsi"/>
+          <w:color w:val="000000"/>
+        </w:rPr>
+        <w:t xml:space="preserve"> The entire pre-processing component is implemented as a 3DSlicer (</w:t>
+      </w:r>
+      <w:hyperlink r:id="rId5" w:history="1">
+        <w:r>
+          <w:rPr>
+            <w:rStyle w:val="Hyperlink"/>
+            <w:rFonts w:eastAsia="Times New Roman" w:cstheme="minorHAnsi"/>
+          </w:rPr>
+          <w:t>https://www.slicer.org/</w:t>
+        </w:r>
+      </w:hyperlink>
+      <w:r>
+        <w:rPr>
+          <w:rFonts w:eastAsia="Times New Roman" w:cstheme="minorHAnsi"/>
+          <w:color w:val="000000"/>
+        </w:rPr>
+        <w:t xml:space="preserve">) extension for the environment’s batch processing and visualization capabilities. </w:t>
       </w:r>
     </w:p>
     <w:p>
       <w:pPr>
         <w:spacing w:after="0" w:line="240" w:lineRule="auto"/>
+        <w:jc w:val="both"/>
         <w:rPr>
           <w:rFonts w:eastAsia="Times New Roman" w:cstheme="minorHAnsi"/>
           <w:sz w:val="24"/>
@@ -67,6 +98,7 @@
     <w:p>
       <w:pPr>
         <w:spacing w:after="0" w:line="240" w:lineRule="auto"/>
+        <w:jc w:val="both"/>
         <w:rPr>
           <w:rFonts w:eastAsia="Times New Roman" w:cstheme="minorHAnsi"/>
           <w:sz w:val="24"/>
@@ -84,6 +116,7 @@
     <w:p>
       <w:pPr>
         <w:spacing w:after="0" w:line="240" w:lineRule="auto"/>
+        <w:jc w:val="both"/>
         <w:rPr>
           <w:rFonts w:eastAsia="Times New Roman" w:cstheme="minorHAnsi"/>
           <w:sz w:val="24"/>
@@ -94,6 +127,7 @@
     <w:p>
       <w:pPr>
         <w:spacing w:after="0" w:line="240" w:lineRule="auto"/>
+        <w:jc w:val="both"/>
         <w:rPr>
           <w:rFonts w:eastAsia="Times New Roman" w:cstheme="minorHAnsi"/>
           <w:sz w:val="24"/>
@@ -105,12 +139,27 @@
           <w:rFonts w:eastAsia="Times New Roman" w:cstheme="minorHAnsi"/>
           <w:color w:val="000000"/>
         </w:rPr>
-        <w:t>To evaluate the performance of our prototypical method, we generated several data sets trained the network on them, and observed the training, validation, and in particular, testing mean-squared-errors (MSE). The control set consisted of only the normalized, completed, centered sets. Noise of increasing standard deviation was added to the original landmark locations to create the remaining sets. The network was trained and retrained multiple times with each data set to collect MSE values. Plots of these results are shown in Appendix 2 - Results.</w:t>
+        <w:t xml:space="preserve">To evaluate the performance of our prototypical method, we generated several data sets trained the network on them, and observed the training, validation, and in particular, testing mean-squared-errors (MSE). The control set consisted of only the normalized, completed, centered sets. </w:t>
+      </w:r>
+      <w:r>
+        <w:rPr>
+          <w:rFonts w:eastAsia="Times New Roman" w:cstheme="minorHAnsi"/>
+          <w:color w:val="000000"/>
+        </w:rPr>
+        <w:t>Random n</w:t>
+      </w:r>
+      <w:r>
+        <w:rPr>
+          <w:rFonts w:eastAsia="Times New Roman" w:cstheme="minorHAnsi"/>
+          <w:color w:val="000000"/>
+        </w:rPr>
+        <w:t>oise of increasing standard deviation was added to the original landmark locations to create the remaining sets. The network was trained and retrained multiple times with each data set to collect MSE values. Plots of these results are shown in Appendix 2 - Results.</w:t>
       </w:r>
     </w:p>
     <w:p>
       <w:pPr>
         <w:spacing w:after="0" w:line="240" w:lineRule="auto"/>
+        <w:jc w:val="both"/>
         <w:rPr>
           <w:rFonts w:eastAsia="Times New Roman" w:cstheme="minorHAnsi"/>
           <w:sz w:val="24"/>
@@ -121,6 +170,7 @@
     <w:p>
       <w:pPr>
         <w:spacing w:after="0" w:line="240" w:lineRule="auto"/>
+        <w:jc w:val="both"/>
         <w:rPr>
           <w:rFonts w:eastAsia="Times New Roman" w:cstheme="minorHAnsi"/>
           <w:sz w:val="24"/>
@@ -132,14 +182,26 @@
           <w:rFonts w:eastAsia="Times New Roman" w:cstheme="minorHAnsi"/>
           <w:color w:val="000000"/>
         </w:rPr>
-        <w:t>This is a step towards demonstrating the robustness of such a method. The method must accurately estimate the true curvature even with imperfect data, as is likely with ultrasound. Our results show that the mean testing MSE for the network remains above the clinically acceptable limit of error of 5</w:t>
-      </w:r>
-      <w:r>
-        <w:rPr>
-          <w:rFonts w:eastAsia="Times New Roman" w:cstheme="minorHAnsi"/>
-          <w:color w:val="000000"/>
-          <w:sz w:val="13"/>
-          <w:szCs w:val="13"/>
+        <w:t xml:space="preserve">This is a step towards demonstrating the robustness of such a method. The method must accurately estimate the true curvature even with imperfect data, as is likely with ultrasound. Our results show that the mean testing MSE for the network remains </w:t>
+      </w:r>
+      <w:r>
+        <w:rPr>
+          <w:rFonts w:eastAsia="Times New Roman" w:cstheme="minorHAnsi"/>
+          <w:color w:val="000000"/>
+        </w:rPr>
+        <w:t>within</w:t>
+      </w:r>
+      <w:r>
+        <w:rPr>
+          <w:rFonts w:eastAsia="Times New Roman" w:cstheme="minorHAnsi"/>
+          <w:color w:val="000000"/>
+        </w:rPr>
+        <w:t xml:space="preserve"> the clinically acceptable limit of error of 5</w:t>
+      </w:r>
+      <w:r>
+        <w:rPr>
+          <w:rFonts w:eastAsia="Times New Roman" w:cstheme="minorHAnsi"/>
+          <w:color w:val="000000"/>
           <w:vertAlign w:val="superscript"/>
         </w:rPr>
         <w:t>o</w:t>
@@ -149,28 +211,44 @@
           <w:rFonts w:eastAsia="Times New Roman" w:cstheme="minorHAnsi"/>
           <w:color w:val="000000"/>
         </w:rPr>
-        <w:t xml:space="preserve"> for a range of …</w:t>
-      </w:r>
-      <w:proofErr w:type="gramStart"/>
-      <w:r>
-        <w:rPr>
-          <w:rFonts w:eastAsia="Times New Roman" w:cstheme="minorHAnsi"/>
-          <w:color w:val="000000"/>
-        </w:rPr>
-        <w:t>…..</w:t>
-      </w:r>
-      <w:proofErr w:type="gramEnd"/>
-      <w:r>
-        <w:rPr>
-          <w:rFonts w:eastAsia="Times New Roman" w:cstheme="minorHAnsi"/>
-          <w:color w:val="000000"/>
-        </w:rPr>
-        <w:t>*****************</w:t>
-      </w:r>
+        <w:t xml:space="preserve"> </w:t>
+      </w:r>
+      <w:r>
+        <w:rPr>
+          <w:rFonts w:eastAsia="Times New Roman" w:cstheme="minorHAnsi"/>
+          <w:color w:val="000000"/>
+        </w:rPr>
+        <w:t xml:space="preserve">for </w:t>
+      </w:r>
+      <w:r>
+        <w:rPr>
+          <w:rFonts w:eastAsia="Times New Roman" w:cstheme="minorHAnsi"/>
+          <w:color w:val="000000"/>
+        </w:rPr>
+        <w:t>the tested range of [0, 10] mm</w:t>
+      </w:r>
+      <w:r>
+        <w:rPr>
+          <w:rFonts w:eastAsia="Times New Roman" w:cstheme="minorHAnsi"/>
+          <w:color w:val="000000"/>
+          <w:vertAlign w:val="superscript"/>
+        </w:rPr>
+        <w:t>2</w:t>
+      </w:r>
+      <w:r>
+        <w:rPr>
+          <w:rFonts w:eastAsia="Times New Roman" w:cstheme="minorHAnsi"/>
+          <w:color w:val="000000"/>
+        </w:rPr>
+        <w:t xml:space="preserve"> noise standard deviations.</w:t>
+      </w:r>
+      <w:bookmarkStart w:id="0" w:name="_GoBack"/>
+      <w:bookmarkEnd w:id="0"/>
     </w:p>
     <w:p>
       <w:pPr>
         <w:spacing w:after="0" w:line="240" w:lineRule="auto"/>
+        <w:jc w:val="both"/>
         <w:rPr>
           <w:rFonts w:eastAsia="Times New Roman" w:cstheme="minorHAnsi"/>
           <w:sz w:val="24"/>
@@ -181,6 +259,7 @@
     <w:p>
       <w:pPr>
         <w:spacing w:after="0" w:line="240" w:lineRule="auto"/>
+        <w:jc w:val="both"/>
         <w:rPr>
           <w:rFonts w:eastAsia="Times New Roman" w:cstheme="minorHAnsi"/>
           <w:sz w:val="24"/>
@@ -192,14 +271,54 @@
           <w:rFonts w:eastAsia="Times New Roman" w:cstheme="minorHAnsi"/>
           <w:color w:val="000000"/>
         </w:rPr>
-        <w:t>Work to improve the robustness and extent of validation of the method is ongoing. A module for estimating missing point locations (sometimes a problem with ultrasound) using either statistical, or another neural method, is planned for implementation between the ultrasound error simulation, and set splicing, as shown in Figure 2. A means of partitioning the patients’ landmark sets into testing and training sets sorted by severity of curvature is also planned. This will provide valuable information regarding the relationship between the method’s performance and severity of the disease. This will be useful information since other work has focused on cases with curvatures typically less than 45</w:t>
-      </w:r>
-      <w:r>
-        <w:rPr>
-          <w:rFonts w:eastAsia="Times New Roman" w:cstheme="minorHAnsi"/>
-          <w:color w:val="000000"/>
-          <w:sz w:val="13"/>
-          <w:szCs w:val="13"/>
+        <w:t>Work to improve the robustness</w:t>
+      </w:r>
+      <w:r>
+        <w:rPr>
+          <w:rFonts w:eastAsia="Times New Roman" w:cstheme="minorHAnsi"/>
+          <w:color w:val="000000"/>
+        </w:rPr>
+        <w:t>,</w:t>
+      </w:r>
+      <w:r>
+        <w:rPr>
+          <w:rFonts w:eastAsia="Times New Roman" w:cstheme="minorHAnsi"/>
+          <w:color w:val="000000"/>
+        </w:rPr>
+        <w:t xml:space="preserve"> and extent of validation</w:t>
+      </w:r>
+      <w:r>
+        <w:rPr>
+          <w:rFonts w:eastAsia="Times New Roman" w:cstheme="minorHAnsi"/>
+          <w:color w:val="000000"/>
+        </w:rPr>
+        <w:t>,</w:t>
+      </w:r>
+      <w:r>
+        <w:rPr>
+          <w:rFonts w:eastAsia="Times New Roman" w:cstheme="minorHAnsi"/>
+          <w:color w:val="000000"/>
+        </w:rPr>
+        <w:t xml:space="preserve"> of the method is ongoing. A module for estimating missing point locations (sometimes a problem with ultrasound) using either statistical, or another neural method, is planned for implementation between the ultrasound error simulation, and set splicing, as</w:t>
+      </w:r>
+      <w:r>
+        <w:rPr>
+          <w:rFonts w:eastAsia="Times New Roman" w:cstheme="minorHAnsi"/>
+          <w:color w:val="000000"/>
+        </w:rPr>
+        <w:t xml:space="preserve"> they are</w:t>
+      </w:r>
+      <w:r>
+        <w:rPr>
+          <w:rFonts w:eastAsia="Times New Roman" w:cstheme="minorHAnsi"/>
+          <w:color w:val="000000"/>
+        </w:rPr>
+        <w:t xml:space="preserve"> shown in Figure 2. A means of partitioning the patients’ landmark sets into testing and training sets sorted by severity of curvature is also planned. This will provide valuable information regarding the relationship between the method’s performance and severity of the disease. This will be useful information since other work has focused on cases with curvatures typically less than 45</w:t>
+      </w:r>
+      <w:r>
+        <w:rPr>
+          <w:rFonts w:eastAsia="Times New Roman" w:cstheme="minorHAnsi"/>
+          <w:color w:val="000000"/>
           <w:vertAlign w:val="superscript"/>
         </w:rPr>
         <w:t>o</w:t>
@@ -209,12 +328,48 @@
           <w:rFonts w:eastAsia="Times New Roman" w:cstheme="minorHAnsi"/>
           <w:color w:val="000000"/>
         </w:rPr>
-        <w:t>, whereas we have a number of cases worse than this. We do not expect our final neural network to be implemented using MATLAB’s app. Work has begun on a Visual Studio C++ solution which will implement our network This will allow more freedom to experiment with different network architectures and learning strategies.</w:t>
+        <w:t>,</w:t>
+      </w:r>
+      <w:r>
+        <w:rPr>
+          <w:rFonts w:eastAsia="Times New Roman" w:cstheme="minorHAnsi"/>
+          <w:color w:val="000000"/>
+        </w:rPr>
+        <w:t xml:space="preserve"> whereas we have a number of cases worse than this. We do not expect our final neural network to be implemented using MATLAB’s app. Work has begun on a Visual Studio C++ solution w</w:t>
+      </w:r>
+      <w:r>
+        <w:rPr>
+          <w:rFonts w:eastAsia="Times New Roman" w:cstheme="minorHAnsi"/>
+          <w:color w:val="000000"/>
+        </w:rPr>
+        <w:t xml:space="preserve">hich will implement our network. </w:t>
+      </w:r>
+      <w:r>
+        <w:rPr>
+          <w:rFonts w:eastAsia="Times New Roman" w:cstheme="minorHAnsi"/>
+          <w:color w:val="000000"/>
+        </w:rPr>
+        <w:t xml:space="preserve">This will </w:t>
+      </w:r>
+      <w:r>
+        <w:rPr>
+          <w:rFonts w:eastAsia="Times New Roman" w:cstheme="minorHAnsi"/>
+          <w:color w:val="000000"/>
+        </w:rPr>
+        <w:t>provide</w:t>
+      </w:r>
+      <w:r>
+        <w:rPr>
+          <w:rFonts w:eastAsia="Times New Roman" w:cstheme="minorHAnsi"/>
+          <w:color w:val="000000"/>
+        </w:rPr>
+        <w:t xml:space="preserve"> more freedom to experiment with different network architectures and learning strategies.</w:t>
       </w:r>
     </w:p>
     <w:p>
       <w:pPr>
         <w:spacing w:before="400" w:after="120" w:line="240" w:lineRule="auto"/>
+        <w:jc w:val="both"/>
         <w:outlineLvl w:val="0"/>
         <w:rPr>
           <w:rFonts w:eastAsia="Times New Roman" w:cstheme="minorHAnsi"/>
@@ -240,6 +395,7 @@
     <w:p>
       <w:pPr>
         <w:spacing w:after="0" w:line="240" w:lineRule="auto"/>
+        <w:jc w:val="both"/>
         <w:rPr>
           <w:rFonts w:eastAsia="Times New Roman" w:cstheme="minorHAnsi"/>
           <w:sz w:val="24"/>
@@ -256,31 +412,19 @@
     </w:p>
     <w:p>
       <w:pPr>
+        <w:keepNext/>
         <w:spacing w:after="0" w:line="240" w:lineRule="auto"/>
-        <w:rPr>
-          <w:rFonts w:eastAsia="Times New Roman" w:cstheme="minorHAnsi"/>
-          <w:sz w:val="24"/>
-          <w:szCs w:val="24"/>
-        </w:rPr>
+        <w:jc w:val="both"/>
       </w:pPr>
-    </w:p>
-    <w:p>
-      <w:pPr>
-        <w:spacing w:after="0" w:line="240" w:lineRule="auto"/>
-        <w:rPr>
-          <w:rFonts w:eastAsia="Times New Roman" w:cstheme="minorHAnsi"/>
-          <w:sz w:val="24"/>
-          <w:szCs w:val="24"/>
-        </w:rPr>
-      </w:pPr>
       <w:r>
         <w:rPr>
           <w:rFonts w:eastAsia="Times New Roman" w:cstheme="minorHAnsi"/>
           <w:noProof/>
           <w:color w:val="000000"/>
+          <w:lang w:val="en-CA" w:eastAsia="en-CA"/>
         </w:rPr>
         <w:drawing>
-          <wp:inline distT="0" distB="0" distL="0" distR="0">
+          <wp:inline distT="0" distB="0" distL="0" distR="0" wp14:anchorId="187CFAE3" wp14:editId="0DB19B41">
             <wp:extent cx="5947410" cy="3665855"/>
             <wp:effectExtent l="0" t="0" r="0" b="0"/>
             <wp:docPr id="5" name="Picture 5" descr="https://lh5.googleusercontent.com/Jx7bYjX_4qMpK37JNoOhUiYUzrUIiFEttFx0rBKBUuVf64ln2aQZWRlycXvmCcQYBgS3UDms015o_Bse3_H1wsP2dxXqVXLFXjaM9PlABKKQJOcWRPJubIbVEnQlpRRAjFZbNl3W"/>
@@ -297,7 +441,7 @@
                     </pic:cNvPicPr>
                   </pic:nvPicPr>
                   <pic:blipFill>
-                    <a:blip r:embed="rId4" cstate="print">
+                    <a:blip r:embed="rId6" cstate="print">
                       <a:extLst>
                         <a:ext uri="{28A0092B-C50C-407E-A947-70E740481C1C}">
                           <a14:useLocalDpi xmlns:a14="http://schemas.microsoft.com/office/drawing/2010/main" val="0"/>
@@ -331,31 +475,57 @@
     </w:p>
     <w:p>
       <w:pPr>
-        <w:spacing w:after="0" w:line="240" w:lineRule="auto"/>
+        <w:pStyle w:val="Caption"/>
+        <w:jc w:val="both"/>
         <w:rPr>
           <w:rFonts w:eastAsia="Times New Roman" w:cstheme="minorHAnsi"/>
           <w:sz w:val="24"/>
           <w:szCs w:val="24"/>
         </w:rPr>
       </w:pPr>
+      <w:r>
+        <w:t xml:space="preserve">Figure </w:t>
+      </w:r>
+      <w:r>
+        <w:fldChar w:fldCharType="begin"/>
+      </w:r>
+      <w:r>
+        <w:instrText xml:space="preserve"> SEQ Figure \* ARABIC </w:instrText>
+      </w:r>
+      <w:r>
+        <w:fldChar w:fldCharType="separate"/>
+      </w:r>
+      <w:r>
+        <w:rPr>
+          <w:noProof/>
+        </w:rPr>
+        <w:t>1</w:t>
+      </w:r>
+      <w:r>
+        <w:rPr>
+          <w:noProof/>
+        </w:rPr>
+        <w:fldChar w:fldCharType="end"/>
+      </w:r>
+      <w:r>
+        <w:t>: Top-level view of data analysis pipeline</w:t>
+      </w:r>
     </w:p>
     <w:p>
       <w:pPr>
+        <w:keepNext/>
         <w:spacing w:after="0" w:line="240" w:lineRule="auto"/>
-        <w:rPr>
-          <w:rFonts w:eastAsia="Times New Roman" w:cstheme="minorHAnsi"/>
-          <w:sz w:val="24"/>
-          <w:szCs w:val="24"/>
-        </w:rPr>
+        <w:jc w:val="both"/>
       </w:pPr>
       <w:r>
         <w:rPr>
           <w:rFonts w:eastAsia="Times New Roman" w:cstheme="minorHAnsi"/>
           <w:noProof/>
           <w:color w:val="000000"/>
+          <w:lang w:val="en-CA" w:eastAsia="en-CA"/>
         </w:rPr>
         <w:drawing>
-          <wp:inline distT="0" distB="0" distL="0" distR="0">
+          <wp:inline distT="0" distB="0" distL="0" distR="0" wp14:anchorId="4A449658" wp14:editId="44487A52">
             <wp:extent cx="5947410" cy="3093085"/>
             <wp:effectExtent l="0" t="0" r="0" b="0"/>
             <wp:docPr id="4" name="Picture 4" descr="https://lh5.googleusercontent.com/bVqfdxMbnU67mmp8lIaEuJnJmYiDi3QZ-u4352fI8qCZJ93h2w9WxL1AiwgqyZgpU8bNQR4aSM_B_JaQnHWSR1jSLcAjE2r6I_318NajCBggoDBlM_hG-h4ynrp-za0E08Bl91wD"/>
@@ -372,7 +542,7 @@
                     </pic:cNvPicPr>
                   </pic:nvPicPr>
                   <pic:blipFill>
-                    <a:blip r:embed="rId5" cstate="print">
+                    <a:blip r:embed="rId7" cstate="print">
                       <a:extLst>
                         <a:ext uri="{28A0092B-C50C-407E-A947-70E740481C1C}">
                           <a14:useLocalDpi xmlns:a14="http://schemas.microsoft.com/office/drawing/2010/main" val="0"/>
@@ -406,7 +576,79 @@
     </w:p>
     <w:p>
       <w:pPr>
+        <w:pStyle w:val="Caption"/>
+        <w:jc w:val="both"/>
+        <w:rPr>
+          <w:rFonts w:eastAsia="Times New Roman" w:cstheme="minorHAnsi"/>
+          <w:sz w:val="24"/>
+          <w:szCs w:val="24"/>
+        </w:rPr>
+      </w:pPr>
+      <w:r>
+        <w:t xml:space="preserve">Figure </w:t>
+      </w:r>
+      <w:r>
+        <w:fldChar w:fldCharType="begin"/>
+      </w:r>
+      <w:r>
+        <w:instrText xml:space="preserve"> SEQ Figure \* ARABIC </w:instrText>
+      </w:r>
+      <w:r>
+        <w:fldChar w:fldCharType="separate"/>
+      </w:r>
+      <w:r>
+        <w:rPr>
+          <w:noProof/>
+        </w:rPr>
+        <w:t>2</w:t>
+      </w:r>
+      <w:r>
+        <w:rPr>
+          <w:noProof/>
+        </w:rPr>
+        <w:fldChar w:fldCharType="end"/>
+      </w:r>
+      <w:r>
+        <w:t>: Modules used in pre-processing component of procedure</w:t>
+      </w:r>
+    </w:p>
+    <w:p>
+      <w:pPr>
         <w:spacing w:after="0" w:line="240" w:lineRule="auto"/>
+        <w:jc w:val="both"/>
+        <w:rPr>
+          <w:rFonts w:eastAsia="Times New Roman" w:cstheme="minorHAnsi"/>
+          <w:sz w:val="24"/>
+          <w:szCs w:val="24"/>
+        </w:rPr>
+      </w:pPr>
+      <w:r>
+        <w:rPr>
+          <w:rFonts w:eastAsia="Times New Roman" w:cstheme="minorHAnsi"/>
+          <w:color w:val="000000"/>
+        </w:rPr>
+        <w:lastRenderedPageBreak/>
+        <w:t xml:space="preserve">The </w:t>
+      </w:r>
+      <w:r>
+        <w:rPr>
+          <w:rFonts w:eastAsia="Times New Roman" w:cstheme="minorHAnsi"/>
+          <w:color w:val="000000"/>
+        </w:rPr>
+        <w:t xml:space="preserve">centering program is written in </w:t>
+      </w:r>
+      <w:r>
+        <w:rPr>
+          <w:rFonts w:eastAsia="Times New Roman" w:cstheme="minorHAnsi"/>
+          <w:color w:val="000000"/>
+        </w:rPr>
+        <w:t>ScoliosisNeuralNets/CenterAndNormalizeLandmarks/CenterAndNormalizeLandmarks.py. It simply finds the mean coordinate for each dimension of each patient’s landmarks, and subtracts that value from that coordinate of all landmarks.</w:t>
+      </w:r>
+    </w:p>
+    <w:p>
+      <w:pPr>
+        <w:spacing w:after="0" w:line="240" w:lineRule="auto"/>
+        <w:jc w:val="both"/>
         <w:rPr>
           <w:rFonts w:eastAsia="Times New Roman" w:cstheme="minorHAnsi"/>
           <w:sz w:val="24"/>
@@ -417,6 +659,7 @@
     <w:p>
       <w:pPr>
         <w:spacing w:after="0" w:line="240" w:lineRule="auto"/>
+        <w:jc w:val="both"/>
         <w:rPr>
           <w:rFonts w:eastAsia="Times New Roman" w:cstheme="minorHAnsi"/>
           <w:sz w:val="24"/>
@@ -428,13 +671,27 @@
           <w:rFonts w:eastAsia="Times New Roman" w:cstheme="minorHAnsi"/>
           <w:color w:val="000000"/>
         </w:rPr>
-        <w:lastRenderedPageBreak/>
-        <w:t>The centering program is written in ScoliosisNeuralNets/CenterAndNormalizeLandmarks/CenterAndNormalizeLandmarks.py. It simply finds the mean coordinate for each dimension of each patient’s landmarks, and subtracts that value from that coordinate of all landmarks.</w:t>
+        <w:t xml:space="preserve">Ultrasound error simulation was done with the Slicer module in </w:t>
+      </w:r>
+      <w:r>
+        <w:rPr>
+          <w:rFonts w:eastAsia="Times New Roman" w:cstheme="minorHAnsi"/>
+          <w:color w:val="000000"/>
+        </w:rPr>
+        <w:t>./</w:t>
+      </w:r>
+      <w:r>
+        <w:rPr>
+          <w:rFonts w:eastAsia="Times New Roman" w:cstheme="minorHAnsi"/>
+          <w:color w:val="000000"/>
+        </w:rPr>
+        <w:t>ScoliosisNeuralNets/DegradeTransverseProcesses/DegradeTransverseProcesses.py. Currently, the only error introduced is random noise is each coordinate of each landmark. We plan to introduce another pre-processing step which is capable of estimating and imputing missing values, and correcting misplaced points if necessary.</w:t>
       </w:r>
     </w:p>
     <w:p>
       <w:pPr>
         <w:spacing w:after="0" w:line="240" w:lineRule="auto"/>
+        <w:jc w:val="both"/>
         <w:rPr>
           <w:rFonts w:eastAsia="Times New Roman" w:cstheme="minorHAnsi"/>
           <w:sz w:val="24"/>
@@ -445,6 +702,7 @@
     <w:p>
       <w:pPr>
         <w:spacing w:after="0" w:line="240" w:lineRule="auto"/>
+        <w:jc w:val="both"/>
         <w:rPr>
           <w:rFonts w:eastAsia="Times New Roman" w:cstheme="minorHAnsi"/>
           <w:sz w:val="24"/>
@@ -456,24 +714,24 @@
           <w:rFonts w:eastAsia="Times New Roman" w:cstheme="minorHAnsi"/>
           <w:color w:val="000000"/>
         </w:rPr>
-        <w:t xml:space="preserve">Ultrasound error simulation was done with the Slicer module </w:t>
-      </w:r>
-      <w:proofErr w:type="gramStart"/>
-      <w:r>
-        <w:rPr>
-          <w:rFonts w:eastAsia="Times New Roman" w:cstheme="minorHAnsi"/>
-          <w:color w:val="000000"/>
-        </w:rPr>
-        <w:t xml:space="preserve">in </w:t>
-      </w:r>
-      <w:r>
-        <w:rPr>
-          <w:rFonts w:eastAsia="Times New Roman" w:cstheme="minorHAnsi"/>
-          <w:color w:val="000000"/>
-        </w:rPr>
-        <w:t>.</w:t>
-      </w:r>
-      <w:proofErr w:type="gramEnd"/>
+        <w:t xml:space="preserve">The partially complete, centered original landmarks must be extrapolated to completion if a neural network with constant architecture is to be used. This is done in the Slicer module in </w:t>
+      </w:r>
+      <w:r>
+        <w:rPr>
+          <w:rFonts w:eastAsia="Times New Roman" w:cstheme="minorHAnsi"/>
+          <w:color w:val="000000"/>
+        </w:rPr>
+        <w:t>./</w:t>
+      </w:r>
+      <w:proofErr w:type="spellStart"/>
+      <w:r>
+        <w:rPr>
+          <w:rFonts w:eastAsia="Times New Roman" w:cstheme="minorHAnsi"/>
+          <w:color w:val="000000"/>
+        </w:rPr>
+        <w:t>ScoliosisNeuralNets</w:t>
+      </w:r>
+      <w:proofErr w:type="spellEnd"/>
       <w:r>
         <w:rPr>
           <w:rFonts w:eastAsia="Times New Roman" w:cstheme="minorHAnsi"/>
@@ -481,17 +739,41 @@
         </w:rPr>
         <w:t>/</w:t>
       </w:r>
-      <w:r>
-        <w:rPr>
-          <w:rFonts w:eastAsia="Times New Roman" w:cstheme="minorHAnsi"/>
-          <w:color w:val="000000"/>
-        </w:rPr>
-        <w:t>ScoliosisNeuralNets/DegradeTransverseProcesses/DegradeTransverseProcesses.py. Currently, the only error introduced is random noise is each coordinate of each landmark. We plan to introduce another pre-processing step which is capable of estimating and imputing missing values, and correcting misplaced points if necessary.</w:t>
+      <w:proofErr w:type="spellStart"/>
+      <w:r>
+        <w:rPr>
+          <w:rFonts w:eastAsia="Times New Roman" w:cstheme="minorHAnsi"/>
+          <w:color w:val="000000"/>
+        </w:rPr>
+        <w:t>ExtendSpine</w:t>
+      </w:r>
+      <w:proofErr w:type="spellEnd"/>
+      <w:r>
+        <w:rPr>
+          <w:rFonts w:eastAsia="Times New Roman" w:cstheme="minorHAnsi"/>
+          <w:color w:val="000000"/>
+        </w:rPr>
+        <w:t>/ExtendSpine.py. It works by taking the top-most, and bottom-most pair of landmarks, and placing points with the same relative position at multiples of the vector leading from the second outermost landmark points to outermost landmark points, until the set is complete. This ensures that the extrapolation doe</w:t>
+      </w:r>
+      <w:r>
+        <w:rPr>
+          <w:rFonts w:eastAsia="Times New Roman" w:cstheme="minorHAnsi"/>
+          <w:color w:val="000000"/>
+        </w:rPr>
+        <w:t>s</w:t>
+      </w:r>
+      <w:r>
+        <w:rPr>
+          <w:rFonts w:eastAsia="Times New Roman" w:cstheme="minorHAnsi"/>
+          <w:color w:val="000000"/>
+        </w:rPr>
+        <w:t xml:space="preserve"> not affect the curvature encoded in the landmarks, since they add no new angles, and a minimum of features.</w:t>
       </w:r>
     </w:p>
     <w:p>
       <w:pPr>
         <w:spacing w:after="0" w:line="240" w:lineRule="auto"/>
+        <w:jc w:val="both"/>
         <w:rPr>
           <w:rFonts w:eastAsia="Times New Roman" w:cstheme="minorHAnsi"/>
           <w:sz w:val="24"/>
@@ -502,6 +784,7 @@
     <w:p>
       <w:pPr>
         <w:spacing w:after="0" w:line="240" w:lineRule="auto"/>
+        <w:jc w:val="both"/>
         <w:rPr>
           <w:rFonts w:eastAsia="Times New Roman" w:cstheme="minorHAnsi"/>
           <w:sz w:val="24"/>
@@ -513,24 +796,24 @@
           <w:rFonts w:eastAsia="Times New Roman" w:cstheme="minorHAnsi"/>
           <w:color w:val="000000"/>
         </w:rPr>
-        <w:t xml:space="preserve">The partially complete, centered original landmarks must be extrapolated to completion if a neural network with constant architecture is to be used. This is done in the Slicer module </w:t>
-      </w:r>
-      <w:proofErr w:type="gramStart"/>
-      <w:r>
-        <w:rPr>
-          <w:rFonts w:eastAsia="Times New Roman" w:cstheme="minorHAnsi"/>
-          <w:color w:val="000000"/>
-        </w:rPr>
-        <w:t xml:space="preserve">in </w:t>
-      </w:r>
-      <w:r>
-        <w:rPr>
-          <w:rFonts w:eastAsia="Times New Roman" w:cstheme="minorHAnsi"/>
-          <w:color w:val="000000"/>
-        </w:rPr>
-        <w:t>.</w:t>
-      </w:r>
-      <w:proofErr w:type="gramEnd"/>
+        <w:t xml:space="preserve">If we are to deal with missing or misplaced values, they must be repaired by this point. The landmarks of the completed set which have corresponding points in the set with simulated error are replaced by those with simulated error. Errors were not introduced into the extrapolated points as they were meant for place holders, not to affect results. This replacement of points, called “Splicing” in Figure 2, is performed in the Slicer module in </w:t>
+      </w:r>
+      <w:r>
+        <w:rPr>
+          <w:rFonts w:eastAsia="Times New Roman" w:cstheme="minorHAnsi"/>
+          <w:color w:val="000000"/>
+        </w:rPr>
+        <w:t>./</w:t>
+      </w:r>
+      <w:proofErr w:type="spellStart"/>
+      <w:r>
+        <w:rPr>
+          <w:rFonts w:eastAsia="Times New Roman" w:cstheme="minorHAnsi"/>
+          <w:color w:val="000000"/>
+        </w:rPr>
+        <w:t>ScoliosisNeuralNets</w:t>
+      </w:r>
+      <w:proofErr w:type="spellEnd"/>
       <w:r>
         <w:rPr>
           <w:rFonts w:eastAsia="Times New Roman" w:cstheme="minorHAnsi"/>
@@ -544,7 +827,7 @@
           <w:rFonts w:eastAsia="Times New Roman" w:cstheme="minorHAnsi"/>
           <w:color w:val="000000"/>
         </w:rPr>
-        <w:t>ScoliosisNeuralNets</w:t>
+        <w:t>ExtendSpine</w:t>
       </w:r>
       <w:proofErr w:type="spellEnd"/>
       <w:r>
@@ -552,42 +835,13 @@
           <w:rFonts w:eastAsia="Times New Roman" w:cstheme="minorHAnsi"/>
           <w:color w:val="000000"/>
         </w:rPr>
-        <w:t>/</w:t>
-      </w:r>
-      <w:proofErr w:type="spellStart"/>
-      <w:r>
-        <w:rPr>
-          <w:rFonts w:eastAsia="Times New Roman" w:cstheme="minorHAnsi"/>
-          <w:color w:val="000000"/>
-        </w:rPr>
-        <w:t>ExtendSpine</w:t>
-      </w:r>
-      <w:proofErr w:type="spellEnd"/>
-      <w:r>
-        <w:rPr>
-          <w:rFonts w:eastAsia="Times New Roman" w:cstheme="minorHAnsi"/>
-          <w:color w:val="000000"/>
-        </w:rPr>
-        <w:t>/ExtendSpine.py. It works by taking the top-most, and bottom-most pair of landmarks, and placing points with the same relative position at multiples of the vector leading from the second outermost landmark points to outermost landmark points, until the set is complete. This ensures that the extrapolation doe</w:t>
-      </w:r>
-      <w:r>
-        <w:rPr>
-          <w:rFonts w:eastAsia="Times New Roman" w:cstheme="minorHAnsi"/>
-          <w:color w:val="000000"/>
-        </w:rPr>
-        <w:t>s</w:t>
-      </w:r>
-      <w:r>
-        <w:rPr>
-          <w:rFonts w:eastAsia="Times New Roman" w:cstheme="minorHAnsi"/>
-          <w:color w:val="000000"/>
-        </w:rPr>
-        <w:t xml:space="preserve"> not affect the curvature encoded in the landmarks, since they add no new angles, and a minimum of features.</w:t>
+        <w:t>/ExtendSpine.py.</w:t>
       </w:r>
     </w:p>
     <w:p>
       <w:pPr>
         <w:spacing w:after="0" w:line="240" w:lineRule="auto"/>
+        <w:jc w:val="both"/>
         <w:rPr>
           <w:rFonts w:eastAsia="Times New Roman" w:cstheme="minorHAnsi"/>
           <w:sz w:val="24"/>
@@ -598,6 +852,7 @@
     <w:p>
       <w:pPr>
         <w:spacing w:after="0" w:line="240" w:lineRule="auto"/>
+        <w:jc w:val="both"/>
         <w:rPr>
           <w:rFonts w:eastAsia="Times New Roman" w:cstheme="minorHAnsi"/>
           <w:sz w:val="24"/>
@@ -609,67 +864,27 @@
           <w:rFonts w:eastAsia="Times New Roman" w:cstheme="minorHAnsi"/>
           <w:color w:val="000000"/>
         </w:rPr>
-        <w:t xml:space="preserve">If we are to deal with missing or misplaced values, they must be repaired by this point. The landmarks of the completed set which have corresponding points in the set with simulated error are replaced by those with simulated error. Errors were not introduced into the extrapolated points as they were meant for place holders, not to affect results. This replacement of points, called “Splicing” in Figure 2, is performed in the Slicer module </w:t>
-      </w:r>
-      <w:proofErr w:type="gramStart"/>
-      <w:r>
-        <w:rPr>
-          <w:rFonts w:eastAsia="Times New Roman" w:cstheme="minorHAnsi"/>
-          <w:color w:val="000000"/>
-        </w:rPr>
-        <w:t xml:space="preserve">in </w:t>
-      </w:r>
-      <w:r>
-        <w:rPr>
-          <w:rFonts w:eastAsia="Times New Roman" w:cstheme="minorHAnsi"/>
-          <w:color w:val="000000"/>
-        </w:rPr>
-        <w:t>.</w:t>
-      </w:r>
-      <w:proofErr w:type="gramEnd"/>
-      <w:r>
-        <w:rPr>
-          <w:rFonts w:eastAsia="Times New Roman" w:cstheme="minorHAnsi"/>
-          <w:color w:val="000000"/>
-        </w:rPr>
-        <w:t>/</w:t>
-      </w:r>
-      <w:proofErr w:type="spellStart"/>
-      <w:r>
-        <w:rPr>
-          <w:rFonts w:eastAsia="Times New Roman" w:cstheme="minorHAnsi"/>
-          <w:color w:val="000000"/>
-        </w:rPr>
-        <w:t>ScoliosisNeuralNets</w:t>
-      </w:r>
-      <w:proofErr w:type="spellEnd"/>
-      <w:r>
-        <w:rPr>
-          <w:rFonts w:eastAsia="Times New Roman" w:cstheme="minorHAnsi"/>
-          <w:color w:val="000000"/>
-        </w:rPr>
-        <w:t>/</w:t>
-      </w:r>
-      <w:proofErr w:type="spellStart"/>
-      <w:r>
-        <w:rPr>
-          <w:rFonts w:eastAsia="Times New Roman" w:cstheme="minorHAnsi"/>
-          <w:color w:val="000000"/>
-        </w:rPr>
-        <w:t>ExtendSpine</w:t>
-      </w:r>
-      <w:proofErr w:type="spellEnd"/>
-      <w:r>
-        <w:rPr>
-          <w:rFonts w:eastAsia="Times New Roman" w:cstheme="minorHAnsi"/>
-          <w:color w:val="000000"/>
-        </w:rPr>
-        <w:t>/ExtendSpine.py.</w:t>
+        <w:t xml:space="preserve">Finally, each patient’s landmark points are normalized by the Slicer module in </w:t>
+      </w:r>
+      <w:r>
+        <w:rPr>
+          <w:rFonts w:eastAsia="Times New Roman" w:cstheme="minorHAnsi"/>
+          <w:color w:val="000000"/>
+        </w:rPr>
+        <w:t>./</w:t>
+      </w:r>
+      <w:r>
+        <w:rPr>
+          <w:rFonts w:eastAsia="Times New Roman" w:cstheme="minorHAnsi"/>
+          <w:color w:val="000000"/>
+        </w:rPr>
+        <w:t>ScoliosisNeuralNets/CenterAndNormalizeLandmarks/CenterAndNormalizeLandmarks.py. This is simply a matter of finding the maximum absolute coordinate value in each dimension, and dividing all landmark coordinates in that dimension, for that patient, by that value. A normalized (and completed) landmark set is shown on the right of Figure 3.</w:t>
       </w:r>
     </w:p>
     <w:p>
       <w:pPr>
         <w:spacing w:after="0" w:line="240" w:lineRule="auto"/>
+        <w:jc w:val="both"/>
         <w:rPr>
           <w:rFonts w:eastAsia="Times New Roman" w:cstheme="minorHAnsi"/>
           <w:sz w:val="24"/>
@@ -679,64 +894,19 @@
     </w:p>
     <w:p>
       <w:pPr>
+        <w:keepNext/>
         <w:spacing w:after="0" w:line="240" w:lineRule="auto"/>
-        <w:rPr>
-          <w:rFonts w:eastAsia="Times New Roman" w:cstheme="minorHAnsi"/>
-          <w:sz w:val="24"/>
-          <w:szCs w:val="24"/>
-        </w:rPr>
+        <w:jc w:val="both"/>
       </w:pPr>
       <w:r>
         <w:rPr>
           <w:rFonts w:eastAsia="Times New Roman" w:cstheme="minorHAnsi"/>
-          <w:color w:val="000000"/>
-        </w:rPr>
-        <w:t xml:space="preserve">Finally, each patient’s landmark points are normalized by the Slicer module in </w:t>
-      </w:r>
-      <w:r>
-        <w:rPr>
-          <w:rFonts w:eastAsia="Times New Roman" w:cstheme="minorHAnsi"/>
-          <w:color w:val="000000"/>
-        </w:rPr>
-        <w:t>./</w:t>
-      </w:r>
-      <w:bookmarkStart w:id="0" w:name="_GoBack"/>
-      <w:bookmarkEnd w:id="0"/>
-      <w:r>
-        <w:rPr>
-          <w:rFonts w:eastAsia="Times New Roman" w:cstheme="minorHAnsi"/>
-          <w:color w:val="000000"/>
-        </w:rPr>
-        <w:t>ScoliosisNeuralNets/CenterAndNormalizeLandmarks/CenterAndNormalizeLandmarks.py. This is simply a matter of finding the maximum absolute coordinate value in each dimension, and dividing all landmark coordinates in that dimension, for that patient, by that value. A normalized (and completed) landmark set is shown on the right of Figure 3.</w:t>
-      </w:r>
-    </w:p>
-    <w:p>
-      <w:pPr>
-        <w:spacing w:after="0" w:line="240" w:lineRule="auto"/>
-        <w:rPr>
-          <w:rFonts w:eastAsia="Times New Roman" w:cstheme="minorHAnsi"/>
-          <w:sz w:val="24"/>
-          <w:szCs w:val="24"/>
-        </w:rPr>
-      </w:pPr>
-    </w:p>
-    <w:p>
-      <w:pPr>
-        <w:spacing w:after="0" w:line="240" w:lineRule="auto"/>
-        <w:rPr>
-          <w:rFonts w:eastAsia="Times New Roman" w:cstheme="minorHAnsi"/>
-          <w:sz w:val="24"/>
-          <w:szCs w:val="24"/>
-        </w:rPr>
-      </w:pPr>
-      <w:r>
-        <w:rPr>
-          <w:rFonts w:eastAsia="Times New Roman" w:cstheme="minorHAnsi"/>
           <w:noProof/>
           <w:color w:val="000000"/>
+          <w:lang w:val="en-CA" w:eastAsia="en-CA"/>
         </w:rPr>
         <w:drawing>
-          <wp:inline distT="0" distB="0" distL="0" distR="0">
+          <wp:inline distT="0" distB="0" distL="0" distR="0" wp14:anchorId="53B1B429" wp14:editId="63596488">
             <wp:extent cx="5947410" cy="2480945"/>
             <wp:effectExtent l="0" t="0" r="0" b="0"/>
             <wp:docPr id="3" name="Picture 3" descr="https://lh6.googleusercontent.com/XbHSA8PLLMR4tCoOljpxm5GK-uuEdBFucFgwYJHn88_qj4njGToaq4hD0Nz6tsp3gvtuS0EsReySNZts4SQb_0R90hWqfS0MTuIAICJqrlCHZ2pFTId6GzzolE0WkY242DT9Tcxh"/>
@@ -753,7 +923,7 @@
                     </pic:cNvPicPr>
                   </pic:nvPicPr>
                   <pic:blipFill>
-                    <a:blip r:embed="rId6" cstate="print">
+                    <a:blip r:embed="rId8" cstate="print">
                       <a:extLst>
                         <a:ext uri="{28A0092B-C50C-407E-A947-70E740481C1C}">
                           <a14:useLocalDpi xmlns:a14="http://schemas.microsoft.com/office/drawing/2010/main" val="0"/>
@@ -787,42 +957,58 @@
     </w:p>
     <w:p>
       <w:pPr>
-        <w:spacing w:after="0" w:line="240" w:lineRule="auto"/>
+        <w:pStyle w:val="Caption"/>
+        <w:jc w:val="both"/>
         <w:rPr>
           <w:rFonts w:eastAsia="Times New Roman" w:cstheme="minorHAnsi"/>
           <w:sz w:val="24"/>
           <w:szCs w:val="24"/>
         </w:rPr>
       </w:pPr>
+      <w:r>
+        <w:t xml:space="preserve">Figure </w:t>
+      </w:r>
+      <w:r>
+        <w:fldChar w:fldCharType="begin"/>
+      </w:r>
+      <w:r>
+        <w:instrText xml:space="preserve"> SEQ Figure \* ARABIC </w:instrText>
+      </w:r>
+      <w:r>
+        <w:fldChar w:fldCharType="separate"/>
+      </w:r>
+      <w:r>
+        <w:rPr>
+          <w:noProof/>
+        </w:rPr>
+        <w:t>3</w:t>
+      </w:r>
+      <w:r>
+        <w:rPr>
+          <w:noProof/>
+        </w:rPr>
+        <w:fldChar w:fldCharType="end"/>
+      </w:r>
+      <w:r>
+        <w:t>: Original landmarks with CT derived model to demonstrate corresponding spinal anatomy, and centered (undiscernible), completed, and normalized (almost undiscernible) landmark set resulting from pre-processing.</w:t>
+      </w:r>
     </w:p>
     <w:p>
       <w:pPr>
+        <w:keepNext/>
         <w:spacing w:after="0" w:line="240" w:lineRule="auto"/>
-        <w:rPr>
-          <w:rFonts w:eastAsia="Times New Roman" w:cstheme="minorHAnsi"/>
-          <w:sz w:val="24"/>
-          <w:szCs w:val="24"/>
-        </w:rPr>
+        <w:jc w:val="both"/>
       </w:pPr>
-    </w:p>
-    <w:p>
-      <w:pPr>
-        <w:spacing w:after="0" w:line="240" w:lineRule="auto"/>
-        <w:rPr>
-          <w:rFonts w:eastAsia="Times New Roman" w:cstheme="minorHAnsi"/>
-          <w:sz w:val="24"/>
-          <w:szCs w:val="24"/>
-        </w:rPr>
-      </w:pPr>
       <w:r>
         <w:rPr>
           <w:rFonts w:eastAsia="Times New Roman" w:cstheme="minorHAnsi"/>
           <w:noProof/>
           <w:color w:val="000000"/>
+          <w:lang w:val="en-CA" w:eastAsia="en-CA"/>
         </w:rPr>
         <w:lastRenderedPageBreak/>
         <w:drawing>
-          <wp:inline distT="0" distB="0" distL="0" distR="0">
+          <wp:inline distT="0" distB="0" distL="0" distR="0" wp14:anchorId="5D510118" wp14:editId="07A3D6E8">
             <wp:extent cx="5947410" cy="2719070"/>
             <wp:effectExtent l="0" t="0" r="0" b="5080"/>
             <wp:docPr id="2" name="Picture 2" descr="https://lh5.googleusercontent.com/hUwmO2eHcWfRxe_Qd0eA1mBjWKu1xyE9LUwdYqzjhfx9pHRPmRe6LZKi2DolH2koLIELupvJ9dmVevMR7p24urR4K2FEeYdfQQqSzJWM8zAlu5DJzXLpRSdiVmuP0K1wtnMjD0PI"/>
@@ -839,7 +1025,7 @@
                     </pic:cNvPicPr>
                   </pic:nvPicPr>
                   <pic:blipFill>
-                    <a:blip r:embed="rId7" cstate="print">
+                    <a:blip r:embed="rId9" cstate="print">
                       <a:extLst>
                         <a:ext uri="{28A0092B-C50C-407E-A947-70E740481C1C}">
                           <a14:useLocalDpi xmlns:a14="http://schemas.microsoft.com/office/drawing/2010/main" val="0"/>
@@ -873,17 +1059,49 @@
     </w:p>
     <w:p>
       <w:pPr>
-        <w:spacing w:after="0" w:line="240" w:lineRule="auto"/>
+        <w:pStyle w:val="Caption"/>
+        <w:jc w:val="both"/>
         <w:rPr>
           <w:rFonts w:eastAsia="Times New Roman" w:cstheme="minorHAnsi"/>
           <w:sz w:val="24"/>
           <w:szCs w:val="24"/>
         </w:rPr>
       </w:pPr>
+      <w:r>
+        <w:t xml:space="preserve">Figure </w:t>
+      </w:r>
+      <w:r>
+        <w:fldChar w:fldCharType="begin"/>
+      </w:r>
+      <w:r>
+        <w:instrText xml:space="preserve"> SEQ Figure \* ARABIC </w:instrText>
+      </w:r>
+      <w:r>
+        <w:fldChar w:fldCharType="separate"/>
+      </w:r>
+      <w:r>
+        <w:rPr>
+          <w:noProof/>
+        </w:rPr>
+        <w:t>4</w:t>
+      </w:r>
+      <w:r>
+        <w:rPr>
+          <w:noProof/>
+        </w:rPr>
+        <w:fldChar w:fldCharType="end"/>
+      </w:r>
+      <w:r>
+        <w:t>: Feedforward n</w:t>
+      </w:r>
+      <w:r>
+        <w:t>eural network architecture</w:t>
+      </w:r>
     </w:p>
     <w:p>
       <w:pPr>
         <w:spacing w:after="0" w:line="240" w:lineRule="auto"/>
+        <w:jc w:val="both"/>
         <w:rPr>
           <w:rFonts w:eastAsia="Times New Roman" w:cstheme="minorHAnsi"/>
           <w:sz w:val="24"/>
@@ -895,32 +1113,33 @@
           <w:rFonts w:eastAsia="Times New Roman" w:cstheme="minorHAnsi"/>
           <w:color w:val="000000"/>
         </w:rPr>
-        <w:t xml:space="preserve">The expansion of the neural network in Figure 4 shows its architecture. Each normalized coordinate of each landmark was used as input to one input node. These landmarks are shown in Figure 5. Specifically, 102 values in the range [-1, 1] were used as input. 102, being the number of landmarks in a complete set, 34, times the 3 spatial dimensions of </w:t>
-      </w:r>
-      <w:proofErr w:type="spellStart"/>
-      <w:proofErr w:type="gramStart"/>
-      <w:r>
-        <w:rPr>
-          <w:rFonts w:eastAsia="Times New Roman" w:cstheme="minorHAnsi"/>
-          <w:color w:val="000000"/>
-        </w:rPr>
-        <w:t>each.One</w:t>
-      </w:r>
-      <w:proofErr w:type="spellEnd"/>
-      <w:proofErr w:type="gramEnd"/>
-      <w:r>
-        <w:rPr>
-          <w:rFonts w:eastAsia="Times New Roman" w:cstheme="minorHAnsi"/>
-          <w:color w:val="000000"/>
-        </w:rPr>
-        <w:t xml:space="preserve"> output node was needed to obtain an angle estimate. The output node’s activation was multiplied by 180</w:t>
-      </w:r>
-      <w:r>
-        <w:rPr>
-          <w:rFonts w:eastAsia="Times New Roman" w:cstheme="minorHAnsi"/>
-          <w:color w:val="000000"/>
-          <w:sz w:val="17"/>
-          <w:szCs w:val="17"/>
+        <w:t>The expansion of the neural network in Figure 4 shows its architecture. Each normalized coordinate of each landmark was used as input to one input node. These landmarks are shown in Figure 5. Specifically, 102 values in the range [-1, 1] were used as input. 102, being the number of landmarks in a complete set, 34, times the 3 spatial dimensions of each.</w:t>
+      </w:r>
+      <w:r>
+        <w:rPr>
+          <w:rFonts w:eastAsia="Times New Roman" w:cstheme="minorHAnsi"/>
+          <w:color w:val="000000"/>
+        </w:rPr>
+        <w:t xml:space="preserve"> </w:t>
+      </w:r>
+      <w:r>
+        <w:rPr>
+          <w:rFonts w:eastAsia="Times New Roman" w:cstheme="minorHAnsi"/>
+          <w:color w:val="000000"/>
+        </w:rPr>
+        <w:t xml:space="preserve">One output node was needed to obtain an angle estimate. The output node’s </w:t>
+      </w:r>
+      <w:r>
+        <w:rPr>
+          <w:rFonts w:eastAsia="Times New Roman" w:cstheme="minorHAnsi"/>
+          <w:color w:val="000000"/>
+        </w:rPr>
+        <w:t>activation was multiplied by 180</w:t>
+      </w:r>
+      <w:r>
+        <w:rPr>
+          <w:rFonts w:eastAsia="Times New Roman" w:cstheme="minorHAnsi"/>
+          <w:color w:val="000000"/>
           <w:vertAlign w:val="superscript"/>
         </w:rPr>
         <w:t>o</w:t>
@@ -930,14 +1149,26 @@
           <w:rFonts w:eastAsia="Times New Roman" w:cstheme="minorHAnsi"/>
           <w:color w:val="000000"/>
         </w:rPr>
-        <w:t>, mapping its [0, 1] output to the range [0</w:t>
-      </w:r>
-      <w:r>
-        <w:rPr>
-          <w:rFonts w:eastAsia="Times New Roman" w:cstheme="minorHAnsi"/>
-          <w:color w:val="000000"/>
-          <w:sz w:val="13"/>
-          <w:szCs w:val="13"/>
+        <w:t>,</w:t>
+      </w:r>
+      <w:r>
+        <w:rPr>
+          <w:rFonts w:eastAsia="Times New Roman" w:cstheme="minorHAnsi"/>
+          <w:color w:val="000000"/>
+        </w:rPr>
+        <w:t xml:space="preserve"> mapping i</w:t>
+      </w:r>
+      <w:r>
+        <w:rPr>
+          <w:rFonts w:eastAsia="Times New Roman" w:cstheme="minorHAnsi"/>
+          <w:color w:val="000000"/>
+        </w:rPr>
+        <w:t>ts [0, 1] output to the range [0</w:t>
+      </w:r>
+      <w:r>
+        <w:rPr>
+          <w:rFonts w:eastAsia="Times New Roman" w:cstheme="minorHAnsi"/>
+          <w:color w:val="000000"/>
           <w:vertAlign w:val="superscript"/>
         </w:rPr>
         <w:t>o</w:t>
@@ -953,8 +1184,6 @@
         <w:rPr>
           <w:rFonts w:eastAsia="Times New Roman" w:cstheme="minorHAnsi"/>
           <w:color w:val="000000"/>
-          <w:sz w:val="13"/>
-          <w:szCs w:val="13"/>
           <w:vertAlign w:val="superscript"/>
         </w:rPr>
         <w:t>o</w:t>
@@ -985,21 +1214,19 @@
     </w:p>
     <w:p>
       <w:pPr>
+        <w:keepNext/>
         <w:spacing w:after="0" w:line="240" w:lineRule="auto"/>
-        <w:rPr>
-          <w:rFonts w:eastAsia="Times New Roman" w:cstheme="minorHAnsi"/>
-          <w:sz w:val="24"/>
-          <w:szCs w:val="24"/>
-        </w:rPr>
+        <w:jc w:val="both"/>
       </w:pPr>
       <w:r>
         <w:rPr>
           <w:rFonts w:eastAsia="Times New Roman" w:cstheme="minorHAnsi"/>
           <w:noProof/>
           <w:color w:val="000000"/>
+          <w:lang w:val="en-CA" w:eastAsia="en-CA"/>
         </w:rPr>
         <w:drawing>
-          <wp:inline distT="0" distB="0" distL="0" distR="0">
+          <wp:inline distT="0" distB="0" distL="0" distR="0" wp14:anchorId="59A0CA98" wp14:editId="08890084">
             <wp:extent cx="5947410" cy="2973705"/>
             <wp:effectExtent l="0" t="0" r="0" b="0"/>
             <wp:docPr id="1" name="Picture 1" descr="https://lh5.googleusercontent.com/76FXtK9YtYBuguQ94nmPWVDDx_6kGkxQDVd6DcR6mlVL65-3OL4j3G89CtiNGbxq-LA8sL5qldr47N96NO4m16XaiokmlnpxjBr9UF_ZjW0mD9Nm8iyVct3q3MyRqwaAj34QpD-u"/>
@@ -1016,7 +1243,7 @@
                     </pic:cNvPicPr>
                   </pic:nvPicPr>
                   <pic:blipFill>
-                    <a:blip r:embed="rId8">
+                    <a:blip r:embed="rId10">
                       <a:extLst>
                         <a:ext uri="{28A0092B-C50C-407E-A947-70E740481C1C}">
                           <a14:useLocalDpi xmlns:a14="http://schemas.microsoft.com/office/drawing/2010/main" val="0"/>
@@ -1050,41 +1277,233 @@
     </w:p>
     <w:p>
       <w:pPr>
-        <w:spacing w:after="0" w:line="240" w:lineRule="auto"/>
+        <w:pStyle w:val="Caption"/>
+        <w:jc w:val="both"/>
         <w:rPr>
           <w:rFonts w:eastAsia="Times New Roman" w:cstheme="minorHAnsi"/>
           <w:sz w:val="24"/>
           <w:szCs w:val="24"/>
         </w:rPr>
       </w:pPr>
+      <w:r>
+        <w:t xml:space="preserve">Figure </w:t>
+      </w:r>
+      <w:r>
+        <w:fldChar w:fldCharType="begin"/>
+      </w:r>
+      <w:r>
+        <w:instrText xml:space="preserve"> SEQ Figure \* ARA</w:instrText>
+      </w:r>
+      <w:r>
+        <w:instrText xml:space="preserve">BIC </w:instrText>
+      </w:r>
+      <w:r>
+        <w:fldChar w:fldCharType="separate"/>
+      </w:r>
+      <w:r>
+        <w:rPr>
+          <w:noProof/>
+        </w:rPr>
+        <w:t>5</w:t>
+      </w:r>
+      <w:r>
+        <w:rPr>
+          <w:noProof/>
+        </w:rPr>
+        <w:fldChar w:fldCharType="end"/>
+      </w:r>
+      <w:r>
+        <w:t>: Illustration of</w:t>
+      </w:r>
+      <w:r>
+        <w:t xml:space="preserve"> 3D</w:t>
+      </w:r>
+      <w:r>
+        <w:t xml:space="preserve"> point values to be used as input to produce curvature estimate output</w:t>
+      </w:r>
+      <w:r>
+        <w:t>, 34 in total, 2 on each vertebra.</w:t>
+      </w:r>
+      <w:r>
+        <w:br/>
+      </w:r>
     </w:p>
     <w:p>
       <w:pPr>
         <w:pStyle w:val="Heading1"/>
+        <w:jc w:val="both"/>
         <w:rPr>
           <w:sz w:val="48"/>
         </w:rPr>
       </w:pPr>
       <w:r>
+        <w:lastRenderedPageBreak/>
         <w:t>Appendix 2 - Results</w:t>
       </w:r>
     </w:p>
     <w:p>
       <w:pPr>
+        <w:keepNext/>
         <w:spacing w:after="0" w:line="240" w:lineRule="auto"/>
-        <w:rPr>
-          <w:rFonts w:eastAsia="Times New Roman" w:cstheme="minorHAnsi"/>
-          <w:sz w:val="24"/>
-          <w:szCs w:val="24"/>
-        </w:rPr>
+        <w:jc w:val="both"/>
       </w:pPr>
+      <w:r>
+        <w:rPr>
+          <w:noProof/>
+          <w:lang w:val="en-CA" w:eastAsia="en-CA"/>
+        </w:rPr>
+        <w:drawing>
+          <wp:inline distT="0" distB="0" distL="0" distR="0" wp14:anchorId="7FBC72C0" wp14:editId="7B8B363E">
+            <wp:extent cx="5798127" cy="3221182"/>
+            <wp:effectExtent l="0" t="0" r="12700" b="17780"/>
+            <wp:docPr id="6" name="Chart 6"/>
+            <wp:cNvGraphicFramePr/>
+            <a:graphic xmlns:a="http://schemas.openxmlformats.org/drawingml/2006/main">
+              <a:graphicData uri="http://schemas.openxmlformats.org/drawingml/2006/chart">
+                <c:chart xmlns:c="http://schemas.openxmlformats.org/drawingml/2006/chart" xmlns:r="http://schemas.openxmlformats.org/officeDocument/2006/relationships" r:id="rId11"/>
+              </a:graphicData>
+            </a:graphic>
+          </wp:inline>
+        </w:drawing>
+      </w:r>
     </w:p>
     <w:p>
       <w:pPr>
-        <w:rPr>
-          <w:rFonts w:cstheme="minorHAnsi"/>
+        <w:pStyle w:val="Caption"/>
+        <w:jc w:val="both"/>
+        <w:rPr>
+          <w:rFonts w:eastAsia="Times New Roman" w:cstheme="minorHAnsi"/>
+          <w:sz w:val="24"/>
+          <w:szCs w:val="24"/>
         </w:rPr>
       </w:pPr>
+      <w:r>
+        <w:t xml:space="preserve">Figure </w:t>
+      </w:r>
+      <w:r>
+        <w:fldChar w:fldCharType="begin"/>
+      </w:r>
+      <w:r>
+        <w:instrText xml:space="preserve"> SEQ Figure \* ARABIC </w:instrText>
+      </w:r>
+      <w:r>
+        <w:fldChar w:fldCharType="separate"/>
+      </w:r>
+      <w:r>
+        <w:rPr>
+          <w:noProof/>
+        </w:rPr>
+        <w:t>6</w:t>
+      </w:r>
+      <w:r>
+        <w:rPr>
+          <w:noProof/>
+        </w:rPr>
+        <w:fldChar w:fldCharType="end"/>
+      </w:r>
+      <w:r>
+        <w:t>: Mean-squared-error in angle output, averaged over 10 training trials, for a range of noise standard deviations</w:t>
+      </w:r>
+    </w:p>
+    <w:p>
+      <w:pPr>
+        <w:keepNext/>
+        <w:spacing w:after="0" w:line="240" w:lineRule="auto"/>
+        <w:jc w:val="both"/>
+      </w:pPr>
+      <w:r>
+        <w:rPr>
+          <w:noProof/>
+          <w:lang w:val="en-CA" w:eastAsia="en-CA"/>
+        </w:rPr>
+        <w:drawing>
+          <wp:inline distT="0" distB="0" distL="0" distR="0" wp14:anchorId="1314348E" wp14:editId="0930DDDE">
+            <wp:extent cx="5797550" cy="3948545"/>
+            <wp:effectExtent l="0" t="0" r="12700" b="13970"/>
+            <wp:docPr id="7" name="Chart 7"/>
+            <wp:cNvGraphicFramePr/>
+            <a:graphic xmlns:a="http://schemas.openxmlformats.org/drawingml/2006/main">
+              <a:graphicData uri="http://schemas.openxmlformats.org/drawingml/2006/chart">
+                <c:chart xmlns:c="http://schemas.openxmlformats.org/drawingml/2006/chart" xmlns:r="http://schemas.openxmlformats.org/officeDocument/2006/relationships" r:id="rId12"/>
+              </a:graphicData>
+            </a:graphic>
+          </wp:inline>
+        </w:drawing>
+      </w:r>
+    </w:p>
+    <w:p>
+      <w:pPr>
+        <w:pStyle w:val="Caption"/>
+        <w:jc w:val="both"/>
+      </w:pPr>
+      <w:r>
+        <w:t xml:space="preserve">Figure </w:t>
+      </w:r>
+      <w:r>
+        <w:fldChar w:fldCharType="begin"/>
+      </w:r>
+      <w:r>
+        <w:instrText xml:space="preserve"> SEQ Figure \* ARABIC </w:instrText>
+      </w:r>
+      <w:r>
+        <w:fldChar w:fldCharType="separate"/>
+      </w:r>
+      <w:r>
+        <w:rPr>
+          <w:noProof/>
+        </w:rPr>
+        <w:t>7</w:t>
+      </w:r>
+      <w:r>
+        <w:rPr>
+          <w:noProof/>
+        </w:rPr>
+        <w:fldChar w:fldCharType="end"/>
+      </w:r>
+      <w:r>
+        <w:t>: Standard deviation, averaged across 10 training trials, of the testing MSEs, for a range of noise standard deviations</w:t>
+      </w:r>
+    </w:p>
+    <w:p>
+      <w:r>
+        <w:lastRenderedPageBreak/>
+        <w:t>The result of MATLAB’s Neural Network Function Fitting app was the mean-squared-error of the training, validation, and test sets. The test set errors, being the results of interest, were averaged over 10 training trials for each experimental configuration. 11 experimental configurations were used, one for each additional mm</w:t>
+      </w:r>
+      <w:r>
+        <w:rPr>
+          <w:vertAlign w:val="superscript"/>
+        </w:rPr>
+        <w:t>2</w:t>
+      </w:r>
+      <w:r>
+        <w:t xml:space="preserve"> in the points’ noise’s standard deviation from 0 to 10.</w:t>
+      </w:r>
+      <w:r>
+        <w:t xml:space="preserve"> Figure 6 shows a modest increase in the MSE with noise. The resulting average error is soundly less than the clinically acceptable limit of error, 5</w:t>
+      </w:r>
+      <w:r>
+        <w:rPr>
+          <w:vertAlign w:val="superscript"/>
+        </w:rPr>
+        <w:t>o</w:t>
+      </w:r>
+      <w:r>
+        <w:t xml:space="preserve">, a discussed in our project proposal. </w:t>
+      </w:r>
+    </w:p>
+    <w:p>
+      <w:r>
+        <w:t>However, the results ought not</w:t>
+      </w:r>
+      <w:r>
+        <w:t xml:space="preserve"> to</w:t>
+      </w:r>
+      <w:r>
+        <w:t xml:space="preserve"> be compared directly.</w:t>
+      </w:r>
+      <w:r>
+        <w:t xml:space="preserve"> Our method recovers the angle extracted from ideal ultrasound data, whereas the Cobb angle can only be observed directly with X-ray. Authors mentioned in our proposal validated their results against X-ray ground-truth. I do not have access to X-ray, just the points. Therefore, I cannot remark on the superiority of either method. Fortunately, my intention was not to replace existing methods, but supplement them with a tool for dealing with imperfect data. Our method demonstrates robustness, so far, against noise, and stands soon to be tested against other challenges.</w:t>
+      </w:r>
     </w:p>
     <w:sectPr>
       <w:pgSz w:w="12240" w:h="15840"/>
@@ -1097,7 +1516,7 @@
 </file>
 
 <file path=word/styles.xml><?xml version="1.0" encoding="utf-8"?>
-<w:styles xmlns:mc="http://schemas.openxmlformats.org/markup-compatibility/2006" xmlns:r="http://schemas.openxmlformats.org/officeDocument/2006/relationships" xmlns:w="http://schemas.openxmlformats.org/wordprocessingml/2006/main" xmlns:w14="http://schemas.microsoft.com/office/word/2010/wordml" xmlns:w15="http://schemas.microsoft.com/office/word/2012/wordml" xmlns:w16se="http://schemas.microsoft.com/office/word/2015/wordml/symex" mc:Ignorable="w14 w15 w16se">
+<w:styles xmlns:mc="http://schemas.openxmlformats.org/markup-compatibility/2006" xmlns:r="http://schemas.openxmlformats.org/officeDocument/2006/relationships" xmlns:w="http://schemas.openxmlformats.org/wordprocessingml/2006/main" xmlns:w14="http://schemas.microsoft.com/office/word/2010/wordml" xmlns:w15="http://schemas.microsoft.com/office/word/2012/wordml" mc:Ignorable="w14 w15">
   <w:docDefaults>
     <w:rPrDefault>
       <w:rPr>
@@ -1568,7 +1987,2208 @@
       <w:szCs w:val="24"/>
     </w:rPr>
   </w:style>
+  <w:style w:type="paragraph" w:styleId="Caption">
+    <w:name w:val="caption"/>
+    <w:basedOn w:val="Normal"/>
+    <w:next w:val="Normal"/>
+    <w:uiPriority w:val="35"/>
+    <w:unhideWhenUsed/>
+    <w:qFormat/>
+    <w:rsid w:val="00055DA9"/>
+    <w:pPr>
+      <w:spacing w:after="200" w:line="240" w:lineRule="auto"/>
+    </w:pPr>
+    <w:rPr>
+      <w:i/>
+      <w:iCs/>
+      <w:color w:val="44546A" w:themeColor="text2"/>
+      <w:sz w:val="18"/>
+      <w:szCs w:val="18"/>
+    </w:rPr>
+  </w:style>
+  <w:style w:type="character" w:styleId="Hyperlink">
+    <w:name w:val="Hyperlink"/>
+    <w:basedOn w:val="DefaultParagraphFont"/>
+    <w:uiPriority w:val="99"/>
+    <w:unhideWhenUsed/>
+    <w:rsid w:val="008F67F2"/>
+    <w:rPr>
+      <w:color w:val="0563C1" w:themeColor="hyperlink"/>
+      <w:u w:val="single"/>
+    </w:rPr>
+  </w:style>
 </w:styles>
+</file>
+
+<file path=word/charts/chart1.xml><?xml version="1.0" encoding="utf-8"?>
+<c:chartSpace xmlns:c="http://schemas.openxmlformats.org/drawingml/2006/chart" xmlns:a="http://schemas.openxmlformats.org/drawingml/2006/main" xmlns:r="http://schemas.openxmlformats.org/officeDocument/2006/relationships">
+  <c:date1904 val="0"/>
+  <c:lang val="en-US"/>
+  <c:roundedCorners val="0"/>
+  <mc:AlternateContent xmlns:mc="http://schemas.openxmlformats.org/markup-compatibility/2006">
+    <mc:Choice xmlns:c14="http://schemas.microsoft.com/office/drawing/2007/8/2/chart" Requires="c14">
+      <c14:style val="102"/>
+    </mc:Choice>
+    <mc:Fallback>
+      <c:style val="2"/>
+    </mc:Fallback>
+  </mc:AlternateContent>
+  <c:chart>
+    <c:autoTitleDeleted val="1"/>
+    <c:plotArea>
+      <c:layout/>
+      <c:scatterChart>
+        <c:scatterStyle val="lineMarker"/>
+        <c:varyColors val="0"/>
+        <c:ser>
+          <c:idx val="0"/>
+          <c:order val="0"/>
+          <c:spPr>
+            <a:ln w="25400" cap="rnd">
+              <a:noFill/>
+              <a:round/>
+            </a:ln>
+            <a:effectLst/>
+          </c:spPr>
+          <c:marker>
+            <c:symbol val="circle"/>
+            <c:size val="5"/>
+            <c:spPr>
+              <a:solidFill>
+                <a:schemeClr val="accent1"/>
+              </a:solidFill>
+              <a:ln w="9525">
+                <a:solidFill>
+                  <a:schemeClr val="accent1"/>
+                </a:solidFill>
+              </a:ln>
+              <a:effectLst/>
+            </c:spPr>
+          </c:marker>
+          <c:trendline>
+            <c:spPr>
+              <a:ln w="19050" cap="rnd">
+                <a:solidFill>
+                  <a:schemeClr val="accent1"/>
+                </a:solidFill>
+                <a:prstDash val="sysDot"/>
+              </a:ln>
+              <a:effectLst/>
+            </c:spPr>
+            <c:trendlineType val="linear"/>
+            <c:dispRSqr val="0"/>
+            <c:dispEq val="0"/>
+          </c:trendline>
+          <c:trendline>
+            <c:spPr>
+              <a:ln w="25400" cap="rnd" cmpd="sng">
+                <a:solidFill>
+                  <a:schemeClr val="accent1"/>
+                </a:solidFill>
+                <a:prstDash val="sysDot"/>
+              </a:ln>
+              <a:effectLst/>
+            </c:spPr>
+            <c:trendlineType val="linear"/>
+            <c:dispRSqr val="1"/>
+            <c:dispEq val="1"/>
+            <c:trendlineLbl>
+              <c:layout>
+                <c:manualLayout>
+                  <c:x val="-9.9099882453343641E-2"/>
+                  <c:y val="0.32599479650196561"/>
+                </c:manualLayout>
+              </c:layout>
+              <c:tx>
+                <c:rich>
+                  <a:bodyPr rot="0" spcFirstLastPara="1" vertOverflow="ellipsis" vert="horz" wrap="square" anchor="ctr" anchorCtr="1"/>
+                  <a:lstStyle/>
+                  <a:p>
+                    <a:pPr>
+                      <a:defRPr sz="900" b="0" i="0" u="none" strike="noStrike" kern="1200" baseline="0">
+                        <a:solidFill>
+                          <a:schemeClr val="tx1">
+                            <a:lumMod val="65000"/>
+                            <a:lumOff val="35000"/>
+                          </a:schemeClr>
+                        </a:solidFill>
+                        <a:latin typeface="+mn-lt"/>
+                        <a:ea typeface="+mn-ea"/>
+                        <a:cs typeface="+mn-cs"/>
+                      </a:defRPr>
+                    </a:pPr>
+                    <a:r>
+                      <a:rPr lang="en-US" sz="1200" baseline="0"/>
+                      <a:t>y = 0.1187x + 1.3911</a:t>
+                    </a:r>
+                    <a:br>
+                      <a:rPr lang="en-US" sz="1200" baseline="0"/>
+                    </a:br>
+                    <a:r>
+                      <a:rPr lang="en-US" sz="1200" baseline="0"/>
+                      <a:t>R² = 0.6127</a:t>
+                    </a:r>
+                    <a:endParaRPr lang="en-US" sz="1200"/>
+                  </a:p>
+                </c:rich>
+              </c:tx>
+              <c:numFmt formatCode="General" sourceLinked="0"/>
+              <c:spPr>
+                <a:noFill/>
+                <a:ln>
+                  <a:noFill/>
+                </a:ln>
+                <a:effectLst/>
+              </c:spPr>
+              <c:txPr>
+                <a:bodyPr rot="0" spcFirstLastPara="1" vertOverflow="ellipsis" vert="horz" wrap="square" anchor="ctr" anchorCtr="1"/>
+                <a:lstStyle/>
+                <a:p>
+                  <a:pPr>
+                    <a:defRPr sz="900" b="0" i="0" u="none" strike="noStrike" kern="1200" baseline="0">
+                      <a:solidFill>
+                        <a:schemeClr val="tx1">
+                          <a:lumMod val="65000"/>
+                          <a:lumOff val="35000"/>
+                        </a:schemeClr>
+                      </a:solidFill>
+                      <a:latin typeface="+mn-lt"/>
+                      <a:ea typeface="+mn-ea"/>
+                      <a:cs typeface="+mn-cs"/>
+                    </a:defRPr>
+                  </a:pPr>
+                  <a:endParaRPr lang="en-US"/>
+                </a:p>
+              </c:txPr>
+            </c:trendlineLbl>
+          </c:trendline>
+          <c:xVal>
+            <c:numRef>
+              <c:f>('Lavenberg-Marquardt'!$D$11,'Lavenberg-Marquardt'!$H$11,'Lavenberg-Marquardt'!$L$11,'Lavenberg-Marquardt'!$P$11,'Lavenberg-Marquardt'!$T$11,'Lavenberg-Marquardt'!$X$11,'Lavenberg-Marquardt'!$AB$11,'Lavenberg-Marquardt'!$AF$11,'Lavenberg-Marquardt'!$AJ$11,'Lavenberg-Marquardt'!$AN$11,'Lavenberg-Marquardt'!$AR$11)</c:f>
+              <c:numCache>
+                <c:formatCode>General</c:formatCode>
+                <c:ptCount val="11"/>
+                <c:pt idx="0">
+                  <c:v>0</c:v>
+                </c:pt>
+                <c:pt idx="1">
+                  <c:v>1</c:v>
+                </c:pt>
+                <c:pt idx="2">
+                  <c:v>2</c:v>
+                </c:pt>
+                <c:pt idx="3">
+                  <c:v>3</c:v>
+                </c:pt>
+                <c:pt idx="4">
+                  <c:v>4</c:v>
+                </c:pt>
+                <c:pt idx="5">
+                  <c:v>5</c:v>
+                </c:pt>
+                <c:pt idx="6">
+                  <c:v>6</c:v>
+                </c:pt>
+                <c:pt idx="7">
+                  <c:v>7</c:v>
+                </c:pt>
+                <c:pt idx="8">
+                  <c:v>8</c:v>
+                </c:pt>
+                <c:pt idx="9">
+                  <c:v>9</c:v>
+                </c:pt>
+                <c:pt idx="10">
+                  <c:v>10</c:v>
+                </c:pt>
+              </c:numCache>
+            </c:numRef>
+          </c:xVal>
+          <c:yVal>
+            <c:numRef>
+              <c:f>('Lavenberg-Marquardt'!$E$73,'Lavenberg-Marquardt'!$I$73,'Lavenberg-Marquardt'!$M$73,'Lavenberg-Marquardt'!$Q$73,'Lavenberg-Marquardt'!$U$73,'Lavenberg-Marquardt'!$Y$73,'Lavenberg-Marquardt'!$AC$73,'Lavenberg-Marquardt'!$AG$73,'Lavenberg-Marquardt'!$AK$73,'Lavenberg-Marquardt'!$AO$73,'Lavenberg-Marquardt'!$AS$73)</c:f>
+              <c:numCache>
+                <c:formatCode>0.0</c:formatCode>
+                <c:ptCount val="11"/>
+                <c:pt idx="0">
+                  <c:v>1.30328226</c:v>
+                </c:pt>
+                <c:pt idx="1">
+                  <c:v>1.5640482599999999</c:v>
+                </c:pt>
+                <c:pt idx="2">
+                  <c:v>1.30363308</c:v>
+                </c:pt>
+                <c:pt idx="3">
+                  <c:v>1.4668761600000002</c:v>
+                </c:pt>
+                <c:pt idx="4">
+                  <c:v>2.5174241999999998</c:v>
+                </c:pt>
+                <c:pt idx="5">
+                  <c:v>2.2340986199999997</c:v>
+                </c:pt>
+                <c:pt idx="6">
+                  <c:v>2.3575332600000003</c:v>
+                </c:pt>
+                <c:pt idx="7">
+                  <c:v>1.8482945400000002</c:v>
+                </c:pt>
+                <c:pt idx="8">
+                  <c:v>2.19550482</c:v>
+                </c:pt>
+                <c:pt idx="9">
+                  <c:v>2.652228</c:v>
+                </c:pt>
+                <c:pt idx="10">
+                  <c:v>2.3886489599999998</c:v>
+                </c:pt>
+              </c:numCache>
+            </c:numRef>
+          </c:yVal>
+          <c:smooth val="0"/>
+          <c:extLst xmlns:c16r2="http://schemas.microsoft.com/office/drawing/2015/06/chart">
+            <c:ext xmlns:c16="http://schemas.microsoft.com/office/drawing/2014/chart" uri="{C3380CC4-5D6E-409C-BE32-E72D297353CC}">
+              <c16:uniqueId val="{00000000-FE4B-4509-83CC-5EFBCF618029}"/>
+            </c:ext>
+          </c:extLst>
+        </c:ser>
+        <c:dLbls>
+          <c:showLegendKey val="0"/>
+          <c:showVal val="0"/>
+          <c:showCatName val="0"/>
+          <c:showSerName val="0"/>
+          <c:showPercent val="0"/>
+          <c:showBubbleSize val="0"/>
+        </c:dLbls>
+        <c:axId val="242794320"/>
+        <c:axId val="242798240"/>
+      </c:scatterChart>
+      <c:valAx>
+        <c:axId val="242794320"/>
+        <c:scaling>
+          <c:orientation val="minMax"/>
+        </c:scaling>
+        <c:delete val="0"/>
+        <c:axPos val="b"/>
+        <c:majorGridlines>
+          <c:spPr>
+            <a:ln w="9525" cap="flat" cmpd="sng" algn="ctr">
+              <a:solidFill>
+                <a:schemeClr val="tx1">
+                  <a:lumMod val="15000"/>
+                  <a:lumOff val="85000"/>
+                </a:schemeClr>
+              </a:solidFill>
+              <a:round/>
+            </a:ln>
+            <a:effectLst/>
+          </c:spPr>
+        </c:majorGridlines>
+        <c:title>
+          <c:tx>
+            <c:rich>
+              <a:bodyPr rot="0" spcFirstLastPara="1" vertOverflow="ellipsis" vert="horz" wrap="square" anchor="ctr" anchorCtr="1"/>
+              <a:lstStyle/>
+              <a:p>
+                <a:pPr>
+                  <a:defRPr sz="1000" b="0" i="0" u="none" strike="noStrike" kern="1200" baseline="0">
+                    <a:solidFill>
+                      <a:schemeClr val="tx1">
+                        <a:lumMod val="65000"/>
+                        <a:lumOff val="35000"/>
+                      </a:schemeClr>
+                    </a:solidFill>
+                    <a:latin typeface="+mn-lt"/>
+                    <a:ea typeface="+mn-ea"/>
+                    <a:cs typeface="+mn-cs"/>
+                  </a:defRPr>
+                </a:pPr>
+                <a:r>
+                  <a:rPr lang="en-CA" sz="1100"/>
+                  <a:t>Noise Standard Deviation (mm</a:t>
+                </a:r>
+                <a:r>
+                  <a:rPr lang="en-CA" sz="1100" baseline="30000"/>
+                  <a:t>2</a:t>
+                </a:r>
+                <a:r>
+                  <a:rPr lang="en-CA" sz="1100" baseline="0"/>
+                  <a:t>)</a:t>
+                </a:r>
+                <a:endParaRPr lang="en-CA" sz="1100"/>
+              </a:p>
+            </c:rich>
+          </c:tx>
+          <c:overlay val="0"/>
+          <c:spPr>
+            <a:noFill/>
+            <a:ln>
+              <a:noFill/>
+            </a:ln>
+            <a:effectLst/>
+          </c:spPr>
+          <c:txPr>
+            <a:bodyPr rot="0" spcFirstLastPara="1" vertOverflow="ellipsis" vert="horz" wrap="square" anchor="ctr" anchorCtr="1"/>
+            <a:lstStyle/>
+            <a:p>
+              <a:pPr>
+                <a:defRPr sz="1000" b="0" i="0" u="none" strike="noStrike" kern="1200" baseline="0">
+                  <a:solidFill>
+                    <a:schemeClr val="tx1">
+                      <a:lumMod val="65000"/>
+                      <a:lumOff val="35000"/>
+                    </a:schemeClr>
+                  </a:solidFill>
+                  <a:latin typeface="+mn-lt"/>
+                  <a:ea typeface="+mn-ea"/>
+                  <a:cs typeface="+mn-cs"/>
+                </a:defRPr>
+              </a:pPr>
+              <a:endParaRPr lang="en-US"/>
+            </a:p>
+          </c:txPr>
+        </c:title>
+        <c:numFmt formatCode="General" sourceLinked="1"/>
+        <c:majorTickMark val="none"/>
+        <c:minorTickMark val="none"/>
+        <c:tickLblPos val="nextTo"/>
+        <c:spPr>
+          <a:noFill/>
+          <a:ln w="9525" cap="flat" cmpd="sng" algn="ctr">
+            <a:solidFill>
+              <a:schemeClr val="tx1">
+                <a:lumMod val="25000"/>
+                <a:lumOff val="75000"/>
+              </a:schemeClr>
+            </a:solidFill>
+            <a:round/>
+          </a:ln>
+          <a:effectLst/>
+        </c:spPr>
+        <c:txPr>
+          <a:bodyPr rot="-60000000" spcFirstLastPara="1" vertOverflow="ellipsis" vert="horz" wrap="square" anchor="ctr" anchorCtr="1"/>
+          <a:lstStyle/>
+          <a:p>
+            <a:pPr>
+              <a:defRPr sz="900" b="0" i="0" u="none" strike="noStrike" kern="1200" baseline="0">
+                <a:solidFill>
+                  <a:schemeClr val="tx1">
+                    <a:lumMod val="65000"/>
+                    <a:lumOff val="35000"/>
+                  </a:schemeClr>
+                </a:solidFill>
+                <a:latin typeface="+mn-lt"/>
+                <a:ea typeface="+mn-ea"/>
+                <a:cs typeface="+mn-cs"/>
+              </a:defRPr>
+            </a:pPr>
+            <a:endParaRPr lang="en-US"/>
+          </a:p>
+        </c:txPr>
+        <c:crossAx val="242798240"/>
+        <c:crosses val="autoZero"/>
+        <c:crossBetween val="midCat"/>
+      </c:valAx>
+      <c:valAx>
+        <c:axId val="242798240"/>
+        <c:scaling>
+          <c:orientation val="minMax"/>
+        </c:scaling>
+        <c:delete val="0"/>
+        <c:axPos val="l"/>
+        <c:majorGridlines>
+          <c:spPr>
+            <a:ln w="9525" cap="flat" cmpd="sng" algn="ctr">
+              <a:solidFill>
+                <a:schemeClr val="tx1">
+                  <a:lumMod val="15000"/>
+                  <a:lumOff val="85000"/>
+                </a:schemeClr>
+              </a:solidFill>
+              <a:round/>
+            </a:ln>
+            <a:effectLst/>
+          </c:spPr>
+        </c:majorGridlines>
+        <c:title>
+          <c:tx>
+            <c:rich>
+              <a:bodyPr rot="-5400000" spcFirstLastPara="1" vertOverflow="ellipsis" vert="horz" wrap="square" anchor="ctr" anchorCtr="1"/>
+              <a:lstStyle/>
+              <a:p>
+                <a:pPr>
+                  <a:defRPr sz="1000" b="0" i="0" u="none" strike="noStrike" kern="1200" baseline="0">
+                    <a:solidFill>
+                      <a:schemeClr val="tx1">
+                        <a:lumMod val="65000"/>
+                        <a:lumOff val="35000"/>
+                      </a:schemeClr>
+                    </a:solidFill>
+                    <a:latin typeface="+mn-lt"/>
+                    <a:ea typeface="+mn-ea"/>
+                    <a:cs typeface="+mn-cs"/>
+                  </a:defRPr>
+                </a:pPr>
+                <a:r>
+                  <a:rPr lang="en-CA" sz="1100"/>
+                  <a:t>Average Mean Squared</a:t>
+                </a:r>
+                <a:r>
+                  <a:rPr lang="en-CA" sz="1100" baseline="0"/>
+                  <a:t> Error (deg</a:t>
+                </a:r>
+                <a:r>
+                  <a:rPr lang="en-CA" sz="1100" baseline="30000"/>
+                  <a:t>2</a:t>
+                </a:r>
+                <a:r>
+                  <a:rPr lang="en-CA" sz="1100" baseline="0"/>
+                  <a:t>)</a:t>
+                </a:r>
+                <a:endParaRPr lang="en-CA" sz="1100"/>
+              </a:p>
+            </c:rich>
+          </c:tx>
+          <c:overlay val="0"/>
+          <c:spPr>
+            <a:noFill/>
+            <a:ln>
+              <a:noFill/>
+            </a:ln>
+            <a:effectLst/>
+          </c:spPr>
+          <c:txPr>
+            <a:bodyPr rot="-5400000" spcFirstLastPara="1" vertOverflow="ellipsis" vert="horz" wrap="square" anchor="ctr" anchorCtr="1"/>
+            <a:lstStyle/>
+            <a:p>
+              <a:pPr>
+                <a:defRPr sz="1000" b="0" i="0" u="none" strike="noStrike" kern="1200" baseline="0">
+                  <a:solidFill>
+                    <a:schemeClr val="tx1">
+                      <a:lumMod val="65000"/>
+                      <a:lumOff val="35000"/>
+                    </a:schemeClr>
+                  </a:solidFill>
+                  <a:latin typeface="+mn-lt"/>
+                  <a:ea typeface="+mn-ea"/>
+                  <a:cs typeface="+mn-cs"/>
+                </a:defRPr>
+              </a:pPr>
+              <a:endParaRPr lang="en-US"/>
+            </a:p>
+          </c:txPr>
+        </c:title>
+        <c:numFmt formatCode="0.0" sourceLinked="1"/>
+        <c:majorTickMark val="none"/>
+        <c:minorTickMark val="none"/>
+        <c:tickLblPos val="nextTo"/>
+        <c:spPr>
+          <a:noFill/>
+          <a:ln w="9525" cap="flat" cmpd="sng" algn="ctr">
+            <a:solidFill>
+              <a:schemeClr val="tx1">
+                <a:lumMod val="25000"/>
+                <a:lumOff val="75000"/>
+              </a:schemeClr>
+            </a:solidFill>
+            <a:round/>
+          </a:ln>
+          <a:effectLst/>
+        </c:spPr>
+        <c:txPr>
+          <a:bodyPr rot="-60000000" spcFirstLastPara="1" vertOverflow="ellipsis" vert="horz" wrap="square" anchor="ctr" anchorCtr="1"/>
+          <a:lstStyle/>
+          <a:p>
+            <a:pPr>
+              <a:defRPr sz="900" b="0" i="0" u="none" strike="noStrike" kern="1200" baseline="0">
+                <a:solidFill>
+                  <a:schemeClr val="tx1">
+                    <a:lumMod val="65000"/>
+                    <a:lumOff val="35000"/>
+                  </a:schemeClr>
+                </a:solidFill>
+                <a:latin typeface="+mn-lt"/>
+                <a:ea typeface="+mn-ea"/>
+                <a:cs typeface="+mn-cs"/>
+              </a:defRPr>
+            </a:pPr>
+            <a:endParaRPr lang="en-US"/>
+          </a:p>
+        </c:txPr>
+        <c:crossAx val="242794320"/>
+        <c:crosses val="autoZero"/>
+        <c:crossBetween val="midCat"/>
+      </c:valAx>
+      <c:spPr>
+        <a:noFill/>
+        <a:ln>
+          <a:noFill/>
+        </a:ln>
+        <a:effectLst/>
+      </c:spPr>
+    </c:plotArea>
+    <c:plotVisOnly val="1"/>
+    <c:dispBlanksAs val="gap"/>
+    <c:showDLblsOverMax val="0"/>
+  </c:chart>
+  <c:spPr>
+    <a:solidFill>
+      <a:schemeClr val="bg1"/>
+    </a:solidFill>
+    <a:ln w="9525" cap="flat" cmpd="sng" algn="ctr">
+      <a:solidFill>
+        <a:schemeClr val="tx1">
+          <a:lumMod val="15000"/>
+          <a:lumOff val="85000"/>
+        </a:schemeClr>
+      </a:solidFill>
+      <a:round/>
+    </a:ln>
+    <a:effectLst/>
+  </c:spPr>
+  <c:txPr>
+    <a:bodyPr/>
+    <a:lstStyle/>
+    <a:p>
+      <a:pPr>
+        <a:defRPr/>
+      </a:pPr>
+      <a:endParaRPr lang="en-US"/>
+    </a:p>
+  </c:txPr>
+  <c:externalData r:id="rId3">
+    <c:autoUpdate val="0"/>
+  </c:externalData>
+</c:chartSpace>
+</file>
+
+<file path=word/charts/chart2.xml><?xml version="1.0" encoding="utf-8"?>
+<c:chartSpace xmlns:c="http://schemas.openxmlformats.org/drawingml/2006/chart" xmlns:a="http://schemas.openxmlformats.org/drawingml/2006/main" xmlns:r="http://schemas.openxmlformats.org/officeDocument/2006/relationships">
+  <c:date1904 val="0"/>
+  <c:lang val="en-US"/>
+  <c:roundedCorners val="0"/>
+  <mc:AlternateContent xmlns:mc="http://schemas.openxmlformats.org/markup-compatibility/2006">
+    <mc:Choice xmlns:c14="http://schemas.microsoft.com/office/drawing/2007/8/2/chart" Requires="c14">
+      <c14:style val="102"/>
+    </mc:Choice>
+    <mc:Fallback>
+      <c:style val="2"/>
+    </mc:Fallback>
+  </mc:AlternateContent>
+  <c:chart>
+    <c:autoTitleDeleted val="1"/>
+    <c:plotArea>
+      <c:layout/>
+      <c:scatterChart>
+        <c:scatterStyle val="lineMarker"/>
+        <c:varyColors val="0"/>
+        <c:ser>
+          <c:idx val="0"/>
+          <c:order val="0"/>
+          <c:spPr>
+            <a:ln w="25400" cap="rnd">
+              <a:noFill/>
+              <a:round/>
+            </a:ln>
+            <a:effectLst/>
+          </c:spPr>
+          <c:marker>
+            <c:symbol val="circle"/>
+            <c:size val="5"/>
+            <c:spPr>
+              <a:solidFill>
+                <a:schemeClr val="accent1"/>
+              </a:solidFill>
+              <a:ln w="9525">
+                <a:solidFill>
+                  <a:schemeClr val="accent1"/>
+                </a:solidFill>
+              </a:ln>
+              <a:effectLst/>
+            </c:spPr>
+          </c:marker>
+          <c:trendline>
+            <c:spPr>
+              <a:ln w="25400" cap="rnd">
+                <a:solidFill>
+                  <a:schemeClr val="accent1"/>
+                </a:solidFill>
+                <a:prstDash val="sysDot"/>
+              </a:ln>
+              <a:effectLst/>
+            </c:spPr>
+            <c:trendlineType val="linear"/>
+            <c:dispRSqr val="1"/>
+            <c:dispEq val="1"/>
+            <c:trendlineLbl>
+              <c:layout>
+                <c:manualLayout>
+                  <c:x val="9.4318869409433723E-3"/>
+                  <c:y val="0.1308172725120266"/>
+                </c:manualLayout>
+              </c:layout>
+              <c:tx>
+                <c:rich>
+                  <a:bodyPr rot="0" spcFirstLastPara="1" vertOverflow="ellipsis" vert="horz" wrap="square" anchor="ctr" anchorCtr="1"/>
+                  <a:lstStyle/>
+                  <a:p>
+                    <a:pPr>
+                      <a:defRPr sz="900" b="0" i="0" u="none" strike="noStrike" kern="1200" baseline="0">
+                        <a:solidFill>
+                          <a:schemeClr val="tx1">
+                            <a:lumMod val="65000"/>
+                            <a:lumOff val="35000"/>
+                          </a:schemeClr>
+                        </a:solidFill>
+                        <a:latin typeface="+mn-lt"/>
+                        <a:ea typeface="+mn-ea"/>
+                        <a:cs typeface="+mn-cs"/>
+                      </a:defRPr>
+                    </a:pPr>
+                    <a:r>
+                      <a:rPr lang="en-US" sz="1200" baseline="0"/>
+                      <a:t>y = 0.0236x + 0.9513</a:t>
+                    </a:r>
+                    <a:br>
+                      <a:rPr lang="en-US" sz="1200" baseline="0"/>
+                    </a:br>
+                    <a:r>
+                      <a:rPr lang="en-US" sz="1200" baseline="0"/>
+                      <a:t>R² = 0.0762</a:t>
+                    </a:r>
+                    <a:endParaRPr lang="en-US" sz="1200"/>
+                  </a:p>
+                </c:rich>
+              </c:tx>
+              <c:numFmt formatCode="General" sourceLinked="0"/>
+              <c:spPr>
+                <a:noFill/>
+                <a:ln>
+                  <a:noFill/>
+                </a:ln>
+                <a:effectLst/>
+              </c:spPr>
+              <c:txPr>
+                <a:bodyPr rot="0" spcFirstLastPara="1" vertOverflow="ellipsis" vert="horz" wrap="square" anchor="ctr" anchorCtr="1"/>
+                <a:lstStyle/>
+                <a:p>
+                  <a:pPr>
+                    <a:defRPr sz="900" b="0" i="0" u="none" strike="noStrike" kern="1200" baseline="0">
+                      <a:solidFill>
+                        <a:schemeClr val="tx1">
+                          <a:lumMod val="65000"/>
+                          <a:lumOff val="35000"/>
+                        </a:schemeClr>
+                      </a:solidFill>
+                      <a:latin typeface="+mn-lt"/>
+                      <a:ea typeface="+mn-ea"/>
+                      <a:cs typeface="+mn-cs"/>
+                    </a:defRPr>
+                  </a:pPr>
+                  <a:endParaRPr lang="en-US"/>
+                </a:p>
+              </c:txPr>
+            </c:trendlineLbl>
+          </c:trendline>
+          <c:xVal>
+            <c:numRef>
+              <c:f>('Lavenberg-Marquardt'!$D$11,'Lavenberg-Marquardt'!$H$11,'Lavenberg-Marquardt'!$L$11,'Lavenberg-Marquardt'!$P$11,'Lavenberg-Marquardt'!$T$11,'Lavenberg-Marquardt'!$X$11,'Lavenberg-Marquardt'!$AB$11,'Lavenberg-Marquardt'!$AF$11,'Lavenberg-Marquardt'!$AJ$11,'Lavenberg-Marquardt'!$AN$11,'Lavenberg-Marquardt'!$AR$11)</c:f>
+              <c:numCache>
+                <c:formatCode>General</c:formatCode>
+                <c:ptCount val="11"/>
+                <c:pt idx="0">
+                  <c:v>0</c:v>
+                </c:pt>
+                <c:pt idx="1">
+                  <c:v>1</c:v>
+                </c:pt>
+                <c:pt idx="2">
+                  <c:v>2</c:v>
+                </c:pt>
+                <c:pt idx="3">
+                  <c:v>3</c:v>
+                </c:pt>
+                <c:pt idx="4">
+                  <c:v>4</c:v>
+                </c:pt>
+                <c:pt idx="5">
+                  <c:v>5</c:v>
+                </c:pt>
+                <c:pt idx="6">
+                  <c:v>6</c:v>
+                </c:pt>
+                <c:pt idx="7">
+                  <c:v>7</c:v>
+                </c:pt>
+                <c:pt idx="8">
+                  <c:v>8</c:v>
+                </c:pt>
+                <c:pt idx="9">
+                  <c:v>9</c:v>
+                </c:pt>
+                <c:pt idx="10">
+                  <c:v>10</c:v>
+                </c:pt>
+              </c:numCache>
+            </c:numRef>
+          </c:xVal>
+          <c:yVal>
+            <c:numRef>
+              <c:f>('Lavenberg-Marquardt'!$E$74,'Lavenberg-Marquardt'!$I$74,'Lavenberg-Marquardt'!$M$74,'Lavenberg-Marquardt'!$Q$74,'Lavenberg-Marquardt'!$U$74,'Lavenberg-Marquardt'!$Y$74,'Lavenberg-Marquardt'!$AC$74,'Lavenberg-Marquardt'!$AG$74,'Lavenberg-Marquardt'!$AK$74,'Lavenberg-Marquardt'!$AO$74,'Lavenberg-Marquardt'!$AS$74)</c:f>
+              <c:numCache>
+                <c:formatCode>General</c:formatCode>
+                <c:ptCount val="11"/>
+                <c:pt idx="0">
+                  <c:v>1.0418522284963234</c:v>
+                </c:pt>
+                <c:pt idx="1">
+                  <c:v>0.73538780367365142</c:v>
+                </c:pt>
+                <c:pt idx="2">
+                  <c:v>1.0416816642410021</c:v>
+                </c:pt>
+                <c:pt idx="3">
+                  <c:v>0.72250033002512593</c:v>
+                </c:pt>
+                <c:pt idx="4">
+                  <c:v>1.2523707420669654</c:v>
+                </c:pt>
+                <c:pt idx="5">
+                  <c:v>1.6043563852196951</c:v>
+                </c:pt>
+                <c:pt idx="6">
+                  <c:v>1.1510664731392859</c:v>
+                </c:pt>
+                <c:pt idx="7">
+                  <c:v>0.67427568198032706</c:v>
+                </c:pt>
+                <c:pt idx="8">
+                  <c:v>1.1326796183704566</c:v>
+                </c:pt>
+                <c:pt idx="9">
+                  <c:v>1.3594251876732011</c:v>
+                </c:pt>
+                <c:pt idx="10">
+                  <c:v>1.0467784475970925</c:v>
+                </c:pt>
+              </c:numCache>
+            </c:numRef>
+          </c:yVal>
+          <c:smooth val="0"/>
+        </c:ser>
+        <c:dLbls>
+          <c:showLegendKey val="0"/>
+          <c:showVal val="0"/>
+          <c:showCatName val="0"/>
+          <c:showSerName val="0"/>
+          <c:showPercent val="0"/>
+          <c:showBubbleSize val="0"/>
+        </c:dLbls>
+        <c:axId val="242798632"/>
+        <c:axId val="242795104"/>
+      </c:scatterChart>
+      <c:valAx>
+        <c:axId val="242798632"/>
+        <c:scaling>
+          <c:orientation val="minMax"/>
+        </c:scaling>
+        <c:delete val="0"/>
+        <c:axPos val="b"/>
+        <c:majorGridlines>
+          <c:spPr>
+            <a:ln w="9525" cap="flat" cmpd="sng" algn="ctr">
+              <a:solidFill>
+                <a:schemeClr val="tx1">
+                  <a:lumMod val="15000"/>
+                  <a:lumOff val="85000"/>
+                </a:schemeClr>
+              </a:solidFill>
+              <a:round/>
+            </a:ln>
+            <a:effectLst/>
+          </c:spPr>
+        </c:majorGridlines>
+        <c:title>
+          <c:tx>
+            <c:rich>
+              <a:bodyPr rot="0" spcFirstLastPara="1" vertOverflow="ellipsis" vert="horz" wrap="square" anchor="ctr" anchorCtr="1"/>
+              <a:lstStyle/>
+              <a:p>
+                <a:pPr>
+                  <a:defRPr sz="1000" b="0" i="0" u="none" strike="noStrike" kern="1200" baseline="0">
+                    <a:solidFill>
+                      <a:schemeClr val="tx1">
+                        <a:lumMod val="65000"/>
+                        <a:lumOff val="35000"/>
+                      </a:schemeClr>
+                    </a:solidFill>
+                    <a:latin typeface="+mn-lt"/>
+                    <a:ea typeface="+mn-ea"/>
+                    <a:cs typeface="+mn-cs"/>
+                  </a:defRPr>
+                </a:pPr>
+                <a:r>
+                  <a:rPr lang="en-CA" sz="1200"/>
+                  <a:t>Noise Standard Deviation (mm</a:t>
+                </a:r>
+                <a:r>
+                  <a:rPr lang="en-CA" sz="1200" baseline="30000"/>
+                  <a:t>2</a:t>
+                </a:r>
+                <a:r>
+                  <a:rPr lang="en-CA" sz="1200" baseline="0"/>
+                  <a:t>)</a:t>
+                </a:r>
+                <a:endParaRPr lang="en-CA" sz="1200"/>
+              </a:p>
+            </c:rich>
+          </c:tx>
+          <c:overlay val="0"/>
+          <c:spPr>
+            <a:noFill/>
+            <a:ln>
+              <a:noFill/>
+            </a:ln>
+            <a:effectLst/>
+          </c:spPr>
+          <c:txPr>
+            <a:bodyPr rot="0" spcFirstLastPara="1" vertOverflow="ellipsis" vert="horz" wrap="square" anchor="ctr" anchorCtr="1"/>
+            <a:lstStyle/>
+            <a:p>
+              <a:pPr>
+                <a:defRPr sz="1000" b="0" i="0" u="none" strike="noStrike" kern="1200" baseline="0">
+                  <a:solidFill>
+                    <a:schemeClr val="tx1">
+                      <a:lumMod val="65000"/>
+                      <a:lumOff val="35000"/>
+                    </a:schemeClr>
+                  </a:solidFill>
+                  <a:latin typeface="+mn-lt"/>
+                  <a:ea typeface="+mn-ea"/>
+                  <a:cs typeface="+mn-cs"/>
+                </a:defRPr>
+              </a:pPr>
+              <a:endParaRPr lang="en-US"/>
+            </a:p>
+          </c:txPr>
+        </c:title>
+        <c:numFmt formatCode="General" sourceLinked="1"/>
+        <c:majorTickMark val="none"/>
+        <c:minorTickMark val="none"/>
+        <c:tickLblPos val="nextTo"/>
+        <c:spPr>
+          <a:noFill/>
+          <a:ln w="9525" cap="flat" cmpd="sng" algn="ctr">
+            <a:solidFill>
+              <a:schemeClr val="tx1">
+                <a:lumMod val="25000"/>
+                <a:lumOff val="75000"/>
+              </a:schemeClr>
+            </a:solidFill>
+            <a:round/>
+          </a:ln>
+          <a:effectLst/>
+        </c:spPr>
+        <c:txPr>
+          <a:bodyPr rot="-60000000" spcFirstLastPara="1" vertOverflow="ellipsis" vert="horz" wrap="square" anchor="ctr" anchorCtr="1"/>
+          <a:lstStyle/>
+          <a:p>
+            <a:pPr>
+              <a:defRPr sz="900" b="0" i="0" u="none" strike="noStrike" kern="1200" baseline="0">
+                <a:solidFill>
+                  <a:schemeClr val="tx1">
+                    <a:lumMod val="65000"/>
+                    <a:lumOff val="35000"/>
+                  </a:schemeClr>
+                </a:solidFill>
+                <a:latin typeface="+mn-lt"/>
+                <a:ea typeface="+mn-ea"/>
+                <a:cs typeface="+mn-cs"/>
+              </a:defRPr>
+            </a:pPr>
+            <a:endParaRPr lang="en-US"/>
+          </a:p>
+        </c:txPr>
+        <c:crossAx val="242795104"/>
+        <c:crosses val="autoZero"/>
+        <c:crossBetween val="midCat"/>
+      </c:valAx>
+      <c:valAx>
+        <c:axId val="242795104"/>
+        <c:scaling>
+          <c:orientation val="minMax"/>
+        </c:scaling>
+        <c:delete val="0"/>
+        <c:axPos val="l"/>
+        <c:majorGridlines>
+          <c:spPr>
+            <a:ln w="9525" cap="flat" cmpd="sng" algn="ctr">
+              <a:solidFill>
+                <a:schemeClr val="tx1">
+                  <a:lumMod val="15000"/>
+                  <a:lumOff val="85000"/>
+                </a:schemeClr>
+              </a:solidFill>
+              <a:round/>
+            </a:ln>
+            <a:effectLst/>
+          </c:spPr>
+        </c:majorGridlines>
+        <c:title>
+          <c:tx>
+            <c:rich>
+              <a:bodyPr rot="-5400000" spcFirstLastPara="1" vertOverflow="ellipsis" vert="horz" wrap="square" anchor="ctr" anchorCtr="1"/>
+              <a:lstStyle/>
+              <a:p>
+                <a:pPr>
+                  <a:defRPr sz="1000" b="0" i="0" u="none" strike="noStrike" kern="1200" baseline="0">
+                    <a:solidFill>
+                      <a:schemeClr val="tx1">
+                        <a:lumMod val="65000"/>
+                        <a:lumOff val="35000"/>
+                      </a:schemeClr>
+                    </a:solidFill>
+                    <a:latin typeface="+mn-lt"/>
+                    <a:ea typeface="+mn-ea"/>
+                    <a:cs typeface="+mn-cs"/>
+                  </a:defRPr>
+                </a:pPr>
+                <a:r>
+                  <a:rPr lang="en-CA" sz="1200"/>
+                  <a:t>Standard</a:t>
+                </a:r>
+                <a:r>
+                  <a:rPr lang="en-CA" sz="1200" baseline="0"/>
+                  <a:t> Deviation of MSEs</a:t>
+                </a:r>
+                <a:endParaRPr lang="en-CA" sz="1200"/>
+              </a:p>
+            </c:rich>
+          </c:tx>
+          <c:overlay val="0"/>
+          <c:spPr>
+            <a:noFill/>
+            <a:ln>
+              <a:noFill/>
+            </a:ln>
+            <a:effectLst/>
+          </c:spPr>
+          <c:txPr>
+            <a:bodyPr rot="-5400000" spcFirstLastPara="1" vertOverflow="ellipsis" vert="horz" wrap="square" anchor="ctr" anchorCtr="1"/>
+            <a:lstStyle/>
+            <a:p>
+              <a:pPr>
+                <a:defRPr sz="1000" b="0" i="0" u="none" strike="noStrike" kern="1200" baseline="0">
+                  <a:solidFill>
+                    <a:schemeClr val="tx1">
+                      <a:lumMod val="65000"/>
+                      <a:lumOff val="35000"/>
+                    </a:schemeClr>
+                  </a:solidFill>
+                  <a:latin typeface="+mn-lt"/>
+                  <a:ea typeface="+mn-ea"/>
+                  <a:cs typeface="+mn-cs"/>
+                </a:defRPr>
+              </a:pPr>
+              <a:endParaRPr lang="en-US"/>
+            </a:p>
+          </c:txPr>
+        </c:title>
+        <c:numFmt formatCode="General" sourceLinked="1"/>
+        <c:majorTickMark val="none"/>
+        <c:minorTickMark val="none"/>
+        <c:tickLblPos val="nextTo"/>
+        <c:spPr>
+          <a:noFill/>
+          <a:ln w="9525" cap="flat" cmpd="sng" algn="ctr">
+            <a:solidFill>
+              <a:schemeClr val="tx1">
+                <a:lumMod val="25000"/>
+                <a:lumOff val="75000"/>
+              </a:schemeClr>
+            </a:solidFill>
+            <a:round/>
+          </a:ln>
+          <a:effectLst/>
+        </c:spPr>
+        <c:txPr>
+          <a:bodyPr rot="-60000000" spcFirstLastPara="1" vertOverflow="ellipsis" vert="horz" wrap="square" anchor="ctr" anchorCtr="1"/>
+          <a:lstStyle/>
+          <a:p>
+            <a:pPr>
+              <a:defRPr sz="900" b="0" i="0" u="none" strike="noStrike" kern="1200" baseline="0">
+                <a:solidFill>
+                  <a:schemeClr val="tx1">
+                    <a:lumMod val="65000"/>
+                    <a:lumOff val="35000"/>
+                  </a:schemeClr>
+                </a:solidFill>
+                <a:latin typeface="+mn-lt"/>
+                <a:ea typeface="+mn-ea"/>
+                <a:cs typeface="+mn-cs"/>
+              </a:defRPr>
+            </a:pPr>
+            <a:endParaRPr lang="en-US"/>
+          </a:p>
+        </c:txPr>
+        <c:crossAx val="242798632"/>
+        <c:crosses val="autoZero"/>
+        <c:crossBetween val="midCat"/>
+      </c:valAx>
+      <c:spPr>
+        <a:noFill/>
+        <a:ln>
+          <a:noFill/>
+        </a:ln>
+        <a:effectLst/>
+      </c:spPr>
+    </c:plotArea>
+    <c:plotVisOnly val="1"/>
+    <c:dispBlanksAs val="gap"/>
+    <c:showDLblsOverMax val="0"/>
+  </c:chart>
+  <c:spPr>
+    <a:solidFill>
+      <a:schemeClr val="bg1"/>
+    </a:solidFill>
+    <a:ln w="9525" cap="flat" cmpd="sng" algn="ctr">
+      <a:solidFill>
+        <a:schemeClr val="tx1">
+          <a:lumMod val="15000"/>
+          <a:lumOff val="85000"/>
+        </a:schemeClr>
+      </a:solidFill>
+      <a:round/>
+    </a:ln>
+    <a:effectLst/>
+  </c:spPr>
+  <c:txPr>
+    <a:bodyPr/>
+    <a:lstStyle/>
+    <a:p>
+      <a:pPr>
+        <a:defRPr/>
+      </a:pPr>
+      <a:endParaRPr lang="en-US"/>
+    </a:p>
+  </c:txPr>
+  <c:externalData r:id="rId3">
+    <c:autoUpdate val="0"/>
+  </c:externalData>
+</c:chartSpace>
+</file>
+
+<file path=word/charts/colors1.xml><?xml version="1.0" encoding="utf-8"?>
+<cs:colorStyle xmlns:cs="http://schemas.microsoft.com/office/drawing/2012/chartStyle" xmlns:a="http://schemas.openxmlformats.org/drawingml/2006/main" meth="cycle" id="10">
+  <a:schemeClr val="accent1"/>
+  <a:schemeClr val="accent2"/>
+  <a:schemeClr val="accent3"/>
+  <a:schemeClr val="accent4"/>
+  <a:schemeClr val="accent5"/>
+  <a:schemeClr val="accent6"/>
+  <cs:variation/>
+  <cs:variation>
+    <a:lumMod val="60000"/>
+  </cs:variation>
+  <cs:variation>
+    <a:lumMod val="80000"/>
+    <a:lumOff val="20000"/>
+  </cs:variation>
+  <cs:variation>
+    <a:lumMod val="80000"/>
+  </cs:variation>
+  <cs:variation>
+    <a:lumMod val="60000"/>
+    <a:lumOff val="40000"/>
+  </cs:variation>
+  <cs:variation>
+    <a:lumMod val="50000"/>
+  </cs:variation>
+  <cs:variation>
+    <a:lumMod val="70000"/>
+    <a:lumOff val="30000"/>
+  </cs:variation>
+  <cs:variation>
+    <a:lumMod val="70000"/>
+  </cs:variation>
+  <cs:variation>
+    <a:lumMod val="50000"/>
+    <a:lumOff val="50000"/>
+  </cs:variation>
+</cs:colorStyle>
+</file>
+
+<file path=word/charts/colors2.xml><?xml version="1.0" encoding="utf-8"?>
+<cs:colorStyle xmlns:cs="http://schemas.microsoft.com/office/drawing/2012/chartStyle" xmlns:a="http://schemas.openxmlformats.org/drawingml/2006/main" meth="cycle" id="10">
+  <a:schemeClr val="accent1"/>
+  <a:schemeClr val="accent2"/>
+  <a:schemeClr val="accent3"/>
+  <a:schemeClr val="accent4"/>
+  <a:schemeClr val="accent5"/>
+  <a:schemeClr val="accent6"/>
+  <cs:variation/>
+  <cs:variation>
+    <a:lumMod val="60000"/>
+  </cs:variation>
+  <cs:variation>
+    <a:lumMod val="80000"/>
+    <a:lumOff val="20000"/>
+  </cs:variation>
+  <cs:variation>
+    <a:lumMod val="80000"/>
+  </cs:variation>
+  <cs:variation>
+    <a:lumMod val="60000"/>
+    <a:lumOff val="40000"/>
+  </cs:variation>
+  <cs:variation>
+    <a:lumMod val="50000"/>
+  </cs:variation>
+  <cs:variation>
+    <a:lumMod val="70000"/>
+    <a:lumOff val="30000"/>
+  </cs:variation>
+  <cs:variation>
+    <a:lumMod val="70000"/>
+  </cs:variation>
+  <cs:variation>
+    <a:lumMod val="50000"/>
+    <a:lumOff val="50000"/>
+  </cs:variation>
+</cs:colorStyle>
+</file>
+
+<file path=word/charts/style1.xml><?xml version="1.0" encoding="utf-8"?>
+<cs:chartStyle xmlns:cs="http://schemas.microsoft.com/office/drawing/2012/chartStyle" xmlns:a="http://schemas.openxmlformats.org/drawingml/2006/main" id="240">
+  <cs:axisTitle>
+    <cs:lnRef idx="0"/>
+    <cs:fillRef idx="0"/>
+    <cs:effectRef idx="0"/>
+    <cs:fontRef idx="minor">
+      <a:schemeClr val="tx1">
+        <a:lumMod val="65000"/>
+        <a:lumOff val="35000"/>
+      </a:schemeClr>
+    </cs:fontRef>
+    <cs:defRPr sz="1000" kern="1200"/>
+  </cs:axisTitle>
+  <cs:categoryAxis>
+    <cs:lnRef idx="0"/>
+    <cs:fillRef idx="0"/>
+    <cs:effectRef idx="0"/>
+    <cs:fontRef idx="minor">
+      <a:schemeClr val="tx1">
+        <a:lumMod val="65000"/>
+        <a:lumOff val="35000"/>
+      </a:schemeClr>
+    </cs:fontRef>
+    <cs:spPr>
+      <a:ln w="9525" cap="flat" cmpd="sng" algn="ctr">
+        <a:solidFill>
+          <a:schemeClr val="tx1">
+            <a:lumMod val="25000"/>
+            <a:lumOff val="75000"/>
+          </a:schemeClr>
+        </a:solidFill>
+        <a:round/>
+      </a:ln>
+    </cs:spPr>
+    <cs:defRPr sz="900" kern="1200"/>
+  </cs:categoryAxis>
+  <cs:chartArea mods="allowNoFillOverride allowNoLineOverride">
+    <cs:lnRef idx="0"/>
+    <cs:fillRef idx="0"/>
+    <cs:effectRef idx="0"/>
+    <cs:fontRef idx="minor">
+      <a:schemeClr val="tx1"/>
+    </cs:fontRef>
+    <cs:spPr>
+      <a:solidFill>
+        <a:schemeClr val="bg1"/>
+      </a:solidFill>
+      <a:ln w="9525" cap="flat" cmpd="sng" algn="ctr">
+        <a:solidFill>
+          <a:schemeClr val="tx1">
+            <a:lumMod val="15000"/>
+            <a:lumOff val="85000"/>
+          </a:schemeClr>
+        </a:solidFill>
+        <a:round/>
+      </a:ln>
+    </cs:spPr>
+    <cs:defRPr sz="1000" kern="1200"/>
+  </cs:chartArea>
+  <cs:dataLabel>
+    <cs:lnRef idx="0"/>
+    <cs:fillRef idx="0"/>
+    <cs:effectRef idx="0"/>
+    <cs:fontRef idx="minor">
+      <a:schemeClr val="tx1">
+        <a:lumMod val="75000"/>
+        <a:lumOff val="25000"/>
+      </a:schemeClr>
+    </cs:fontRef>
+    <cs:defRPr sz="900" kern="1200"/>
+  </cs:dataLabel>
+  <cs:dataLabelCallout>
+    <cs:lnRef idx="0"/>
+    <cs:fillRef idx="0"/>
+    <cs:effectRef idx="0"/>
+    <cs:fontRef idx="minor">
+      <a:schemeClr val="dk1">
+        <a:lumMod val="65000"/>
+        <a:lumOff val="35000"/>
+      </a:schemeClr>
+    </cs:fontRef>
+    <cs:spPr>
+      <a:solidFill>
+        <a:schemeClr val="lt1"/>
+      </a:solidFill>
+      <a:ln>
+        <a:solidFill>
+          <a:schemeClr val="dk1">
+            <a:lumMod val="25000"/>
+            <a:lumOff val="75000"/>
+          </a:schemeClr>
+        </a:solidFill>
+      </a:ln>
+    </cs:spPr>
+    <cs:defRPr sz="900" kern="1200"/>
+    <cs:bodyPr rot="0" spcFirstLastPara="1" vertOverflow="clip" horzOverflow="clip" vert="horz" wrap="square" lIns="36576" tIns="18288" rIns="36576" bIns="18288" anchor="ctr" anchorCtr="1">
+      <a:spAutoFit/>
+    </cs:bodyPr>
+  </cs:dataLabelCallout>
+  <cs:dataPoint>
+    <cs:lnRef idx="0"/>
+    <cs:fillRef idx="1">
+      <cs:styleClr val="auto"/>
+    </cs:fillRef>
+    <cs:effectRef idx="0"/>
+    <cs:fontRef idx="minor">
+      <a:schemeClr val="tx1"/>
+    </cs:fontRef>
+  </cs:dataPoint>
+  <cs:dataPoint3D>
+    <cs:lnRef idx="0"/>
+    <cs:fillRef idx="1">
+      <cs:styleClr val="auto"/>
+    </cs:fillRef>
+    <cs:effectRef idx="0"/>
+    <cs:fontRef idx="minor">
+      <a:schemeClr val="tx1"/>
+    </cs:fontRef>
+  </cs:dataPoint3D>
+  <cs:dataPointLine>
+    <cs:lnRef idx="0">
+      <cs:styleClr val="auto"/>
+    </cs:lnRef>
+    <cs:fillRef idx="1"/>
+    <cs:effectRef idx="0"/>
+    <cs:fontRef idx="minor">
+      <a:schemeClr val="tx1"/>
+    </cs:fontRef>
+    <cs:spPr>
+      <a:ln w="19050" cap="rnd">
+        <a:solidFill>
+          <a:schemeClr val="phClr"/>
+        </a:solidFill>
+        <a:round/>
+      </a:ln>
+    </cs:spPr>
+  </cs:dataPointLine>
+  <cs:dataPointMarker>
+    <cs:lnRef idx="0">
+      <cs:styleClr val="auto"/>
+    </cs:lnRef>
+    <cs:fillRef idx="1">
+      <cs:styleClr val="auto"/>
+    </cs:fillRef>
+    <cs:effectRef idx="0"/>
+    <cs:fontRef idx="minor">
+      <a:schemeClr val="tx1"/>
+    </cs:fontRef>
+    <cs:spPr>
+      <a:ln w="9525">
+        <a:solidFill>
+          <a:schemeClr val="phClr"/>
+        </a:solidFill>
+      </a:ln>
+    </cs:spPr>
+  </cs:dataPointMarker>
+  <cs:dataPointMarkerLayout symbol="circle" size="5"/>
+  <cs:dataPointWireframe>
+    <cs:lnRef idx="0">
+      <cs:styleClr val="auto"/>
+    </cs:lnRef>
+    <cs:fillRef idx="0"/>
+    <cs:effectRef idx="0"/>
+    <cs:fontRef idx="minor">
+      <a:schemeClr val="dk1"/>
+    </cs:fontRef>
+    <cs:spPr>
+      <a:ln w="9525" cap="rnd">
+        <a:solidFill>
+          <a:schemeClr val="phClr"/>
+        </a:solidFill>
+        <a:round/>
+      </a:ln>
+    </cs:spPr>
+  </cs:dataPointWireframe>
+  <cs:dataTable>
+    <cs:lnRef idx="0"/>
+    <cs:fillRef idx="0"/>
+    <cs:effectRef idx="0"/>
+    <cs:fontRef idx="minor">
+      <a:schemeClr val="tx1">
+        <a:lumMod val="65000"/>
+        <a:lumOff val="35000"/>
+      </a:schemeClr>
+    </cs:fontRef>
+    <cs:spPr>
+      <a:noFill/>
+      <a:ln w="9525" cap="flat" cmpd="sng" algn="ctr">
+        <a:solidFill>
+          <a:schemeClr val="tx1">
+            <a:lumMod val="15000"/>
+            <a:lumOff val="85000"/>
+          </a:schemeClr>
+        </a:solidFill>
+        <a:round/>
+      </a:ln>
+    </cs:spPr>
+    <cs:defRPr sz="900" kern="1200"/>
+  </cs:dataTable>
+  <cs:downBar>
+    <cs:lnRef idx="0"/>
+    <cs:fillRef idx="0"/>
+    <cs:effectRef idx="0"/>
+    <cs:fontRef idx="minor">
+      <a:schemeClr val="tx1"/>
+    </cs:fontRef>
+    <cs:spPr>
+      <a:solidFill>
+        <a:schemeClr val="dk1">
+          <a:lumMod val="75000"/>
+          <a:lumOff val="25000"/>
+        </a:schemeClr>
+      </a:solidFill>
+      <a:ln w="9525" cap="flat" cmpd="sng" algn="ctr">
+        <a:solidFill>
+          <a:schemeClr val="tx1">
+            <a:lumMod val="65000"/>
+            <a:lumOff val="35000"/>
+          </a:schemeClr>
+        </a:solidFill>
+        <a:round/>
+      </a:ln>
+    </cs:spPr>
+  </cs:downBar>
+  <cs:dropLine>
+    <cs:lnRef idx="0"/>
+    <cs:fillRef idx="0"/>
+    <cs:effectRef idx="0"/>
+    <cs:fontRef idx="minor">
+      <a:schemeClr val="tx1"/>
+    </cs:fontRef>
+    <cs:spPr>
+      <a:ln w="9525" cap="flat" cmpd="sng" algn="ctr">
+        <a:solidFill>
+          <a:schemeClr val="tx1">
+            <a:lumMod val="35000"/>
+            <a:lumOff val="65000"/>
+          </a:schemeClr>
+        </a:solidFill>
+        <a:round/>
+      </a:ln>
+    </cs:spPr>
+  </cs:dropLine>
+  <cs:errorBar>
+    <cs:lnRef idx="0"/>
+    <cs:fillRef idx="0"/>
+    <cs:effectRef idx="0"/>
+    <cs:fontRef idx="minor">
+      <a:schemeClr val="tx1"/>
+    </cs:fontRef>
+    <cs:spPr>
+      <a:ln w="9525" cap="flat" cmpd="sng" algn="ctr">
+        <a:solidFill>
+          <a:schemeClr val="tx1">
+            <a:lumMod val="65000"/>
+            <a:lumOff val="35000"/>
+          </a:schemeClr>
+        </a:solidFill>
+        <a:round/>
+      </a:ln>
+    </cs:spPr>
+  </cs:errorBar>
+  <cs:floor>
+    <cs:lnRef idx="0"/>
+    <cs:fillRef idx="0"/>
+    <cs:effectRef idx="0"/>
+    <cs:fontRef idx="minor">
+      <a:schemeClr val="tx1"/>
+    </cs:fontRef>
+    <cs:spPr>
+      <a:noFill/>
+      <a:ln>
+        <a:noFill/>
+      </a:ln>
+    </cs:spPr>
+  </cs:floor>
+  <cs:gridlineMajor>
+    <cs:lnRef idx="0"/>
+    <cs:fillRef idx="0"/>
+    <cs:effectRef idx="0"/>
+    <cs:fontRef idx="minor">
+      <a:schemeClr val="tx1"/>
+    </cs:fontRef>
+    <cs:spPr>
+      <a:ln w="9525" cap="flat" cmpd="sng" algn="ctr">
+        <a:solidFill>
+          <a:schemeClr val="tx1">
+            <a:lumMod val="15000"/>
+            <a:lumOff val="85000"/>
+          </a:schemeClr>
+        </a:solidFill>
+        <a:round/>
+      </a:ln>
+    </cs:spPr>
+  </cs:gridlineMajor>
+  <cs:gridlineMinor>
+    <cs:lnRef idx="0"/>
+    <cs:fillRef idx="0"/>
+    <cs:effectRef idx="0"/>
+    <cs:fontRef idx="minor">
+      <a:schemeClr val="tx1"/>
+    </cs:fontRef>
+    <cs:spPr>
+      <a:ln w="9525" cap="flat" cmpd="sng" algn="ctr">
+        <a:solidFill>
+          <a:schemeClr val="tx1">
+            <a:lumMod val="5000"/>
+            <a:lumOff val="95000"/>
+          </a:schemeClr>
+        </a:solidFill>
+        <a:round/>
+      </a:ln>
+    </cs:spPr>
+  </cs:gridlineMinor>
+  <cs:hiLoLine>
+    <cs:lnRef idx="0"/>
+    <cs:fillRef idx="0"/>
+    <cs:effectRef idx="0"/>
+    <cs:fontRef idx="minor">
+      <a:schemeClr val="tx1"/>
+    </cs:fontRef>
+    <cs:spPr>
+      <a:ln w="9525" cap="flat" cmpd="sng" algn="ctr">
+        <a:solidFill>
+          <a:schemeClr val="tx1">
+            <a:lumMod val="50000"/>
+            <a:lumOff val="50000"/>
+          </a:schemeClr>
+        </a:solidFill>
+        <a:round/>
+      </a:ln>
+    </cs:spPr>
+  </cs:hiLoLine>
+  <cs:leaderLine>
+    <cs:lnRef idx="0"/>
+    <cs:fillRef idx="0"/>
+    <cs:effectRef idx="0"/>
+    <cs:fontRef idx="minor">
+      <a:schemeClr val="tx1"/>
+    </cs:fontRef>
+    <cs:spPr>
+      <a:ln w="9525" cap="flat" cmpd="sng" algn="ctr">
+        <a:solidFill>
+          <a:schemeClr val="tx1">
+            <a:lumMod val="35000"/>
+            <a:lumOff val="65000"/>
+          </a:schemeClr>
+        </a:solidFill>
+        <a:round/>
+      </a:ln>
+    </cs:spPr>
+  </cs:leaderLine>
+  <cs:legend>
+    <cs:lnRef idx="0"/>
+    <cs:fillRef idx="0"/>
+    <cs:effectRef idx="0"/>
+    <cs:fontRef idx="minor">
+      <a:schemeClr val="tx1">
+        <a:lumMod val="65000"/>
+        <a:lumOff val="35000"/>
+      </a:schemeClr>
+    </cs:fontRef>
+    <cs:defRPr sz="900" kern="1200"/>
+  </cs:legend>
+  <cs:plotArea mods="allowNoFillOverride allowNoLineOverride">
+    <cs:lnRef idx="0"/>
+    <cs:fillRef idx="0"/>
+    <cs:effectRef idx="0"/>
+    <cs:fontRef idx="minor">
+      <a:schemeClr val="tx1"/>
+    </cs:fontRef>
+  </cs:plotArea>
+  <cs:plotArea3D mods="allowNoFillOverride allowNoLineOverride">
+    <cs:lnRef idx="0"/>
+    <cs:fillRef idx="0"/>
+    <cs:effectRef idx="0"/>
+    <cs:fontRef idx="minor">
+      <a:schemeClr val="tx1"/>
+    </cs:fontRef>
+  </cs:plotArea3D>
+  <cs:seriesAxis>
+    <cs:lnRef idx="0"/>
+    <cs:fillRef idx="0"/>
+    <cs:effectRef idx="0"/>
+    <cs:fontRef idx="minor">
+      <a:schemeClr val="tx1">
+        <a:lumMod val="65000"/>
+        <a:lumOff val="35000"/>
+      </a:schemeClr>
+    </cs:fontRef>
+    <cs:defRPr sz="900" kern="1200"/>
+  </cs:seriesAxis>
+  <cs:seriesLine>
+    <cs:lnRef idx="0"/>
+    <cs:fillRef idx="0"/>
+    <cs:effectRef idx="0"/>
+    <cs:fontRef idx="minor">
+      <a:schemeClr val="tx1"/>
+    </cs:fontRef>
+    <cs:spPr>
+      <a:ln w="9525" cap="flat" cmpd="sng" algn="ctr">
+        <a:solidFill>
+          <a:schemeClr val="tx1">
+            <a:lumMod val="35000"/>
+            <a:lumOff val="65000"/>
+          </a:schemeClr>
+        </a:solidFill>
+        <a:round/>
+      </a:ln>
+    </cs:spPr>
+  </cs:seriesLine>
+  <cs:title>
+    <cs:lnRef idx="0"/>
+    <cs:fillRef idx="0"/>
+    <cs:effectRef idx="0"/>
+    <cs:fontRef idx="minor">
+      <a:schemeClr val="tx1">
+        <a:lumMod val="65000"/>
+        <a:lumOff val="35000"/>
+      </a:schemeClr>
+    </cs:fontRef>
+    <cs:defRPr sz="1400" b="0" kern="1200" spc="0" baseline="0"/>
+  </cs:title>
+  <cs:trendline>
+    <cs:lnRef idx="0">
+      <cs:styleClr val="auto"/>
+    </cs:lnRef>
+    <cs:fillRef idx="0"/>
+    <cs:effectRef idx="0"/>
+    <cs:fontRef idx="minor">
+      <a:schemeClr val="tx1"/>
+    </cs:fontRef>
+    <cs:spPr>
+      <a:ln w="19050" cap="rnd">
+        <a:solidFill>
+          <a:schemeClr val="phClr"/>
+        </a:solidFill>
+        <a:prstDash val="sysDot"/>
+      </a:ln>
+    </cs:spPr>
+  </cs:trendline>
+  <cs:trendlineLabel>
+    <cs:lnRef idx="0"/>
+    <cs:fillRef idx="0"/>
+    <cs:effectRef idx="0"/>
+    <cs:fontRef idx="minor">
+      <a:schemeClr val="tx1">
+        <a:lumMod val="65000"/>
+        <a:lumOff val="35000"/>
+      </a:schemeClr>
+    </cs:fontRef>
+    <cs:defRPr sz="900" kern="1200"/>
+  </cs:trendlineLabel>
+  <cs:upBar>
+    <cs:lnRef idx="0"/>
+    <cs:fillRef idx="0"/>
+    <cs:effectRef idx="0"/>
+    <cs:fontRef idx="minor">
+      <a:schemeClr val="tx1"/>
+    </cs:fontRef>
+    <cs:spPr>
+      <a:solidFill>
+        <a:schemeClr val="lt1"/>
+      </a:solidFill>
+      <a:ln w="9525" cap="flat" cmpd="sng" algn="ctr">
+        <a:solidFill>
+          <a:schemeClr val="tx1">
+            <a:lumMod val="65000"/>
+            <a:lumOff val="35000"/>
+          </a:schemeClr>
+        </a:solidFill>
+        <a:round/>
+      </a:ln>
+    </cs:spPr>
+  </cs:upBar>
+  <cs:valueAxis>
+    <cs:lnRef idx="0"/>
+    <cs:fillRef idx="0"/>
+    <cs:effectRef idx="0"/>
+    <cs:fontRef idx="minor">
+      <a:schemeClr val="tx1">
+        <a:lumMod val="65000"/>
+        <a:lumOff val="35000"/>
+      </a:schemeClr>
+    </cs:fontRef>
+    <cs:spPr>
+      <a:ln w="9525" cap="flat" cmpd="sng" algn="ctr">
+        <a:solidFill>
+          <a:schemeClr val="tx1">
+            <a:lumMod val="25000"/>
+            <a:lumOff val="75000"/>
+          </a:schemeClr>
+        </a:solidFill>
+        <a:round/>
+      </a:ln>
+    </cs:spPr>
+    <cs:defRPr sz="900" kern="1200"/>
+  </cs:valueAxis>
+  <cs:wall>
+    <cs:lnRef idx="0"/>
+    <cs:fillRef idx="0"/>
+    <cs:effectRef idx="0"/>
+    <cs:fontRef idx="minor">
+      <a:schemeClr val="tx1"/>
+    </cs:fontRef>
+    <cs:spPr>
+      <a:noFill/>
+      <a:ln>
+        <a:noFill/>
+      </a:ln>
+    </cs:spPr>
+  </cs:wall>
+</cs:chartStyle>
+</file>
+
+<file path=word/charts/style2.xml><?xml version="1.0" encoding="utf-8"?>
+<cs:chartStyle xmlns:cs="http://schemas.microsoft.com/office/drawing/2012/chartStyle" xmlns:a="http://schemas.openxmlformats.org/drawingml/2006/main" id="240">
+  <cs:axisTitle>
+    <cs:lnRef idx="0"/>
+    <cs:fillRef idx="0"/>
+    <cs:effectRef idx="0"/>
+    <cs:fontRef idx="minor">
+      <a:schemeClr val="tx1">
+        <a:lumMod val="65000"/>
+        <a:lumOff val="35000"/>
+      </a:schemeClr>
+    </cs:fontRef>
+    <cs:defRPr sz="1000" kern="1200"/>
+  </cs:axisTitle>
+  <cs:categoryAxis>
+    <cs:lnRef idx="0"/>
+    <cs:fillRef idx="0"/>
+    <cs:effectRef idx="0"/>
+    <cs:fontRef idx="minor">
+      <a:schemeClr val="tx1">
+        <a:lumMod val="65000"/>
+        <a:lumOff val="35000"/>
+      </a:schemeClr>
+    </cs:fontRef>
+    <cs:spPr>
+      <a:ln w="9525" cap="flat" cmpd="sng" algn="ctr">
+        <a:solidFill>
+          <a:schemeClr val="tx1">
+            <a:lumMod val="25000"/>
+            <a:lumOff val="75000"/>
+          </a:schemeClr>
+        </a:solidFill>
+        <a:round/>
+      </a:ln>
+    </cs:spPr>
+    <cs:defRPr sz="900" kern="1200"/>
+  </cs:categoryAxis>
+  <cs:chartArea mods="allowNoFillOverride allowNoLineOverride">
+    <cs:lnRef idx="0"/>
+    <cs:fillRef idx="0"/>
+    <cs:effectRef idx="0"/>
+    <cs:fontRef idx="minor">
+      <a:schemeClr val="tx1"/>
+    </cs:fontRef>
+    <cs:spPr>
+      <a:solidFill>
+        <a:schemeClr val="bg1"/>
+      </a:solidFill>
+      <a:ln w="9525" cap="flat" cmpd="sng" algn="ctr">
+        <a:solidFill>
+          <a:schemeClr val="tx1">
+            <a:lumMod val="15000"/>
+            <a:lumOff val="85000"/>
+          </a:schemeClr>
+        </a:solidFill>
+        <a:round/>
+      </a:ln>
+    </cs:spPr>
+    <cs:defRPr sz="1000" kern="1200"/>
+  </cs:chartArea>
+  <cs:dataLabel>
+    <cs:lnRef idx="0"/>
+    <cs:fillRef idx="0"/>
+    <cs:effectRef idx="0"/>
+    <cs:fontRef idx="minor">
+      <a:schemeClr val="tx1">
+        <a:lumMod val="75000"/>
+        <a:lumOff val="25000"/>
+      </a:schemeClr>
+    </cs:fontRef>
+    <cs:defRPr sz="900" kern="1200"/>
+  </cs:dataLabel>
+  <cs:dataLabelCallout>
+    <cs:lnRef idx="0"/>
+    <cs:fillRef idx="0"/>
+    <cs:effectRef idx="0"/>
+    <cs:fontRef idx="minor">
+      <a:schemeClr val="dk1">
+        <a:lumMod val="65000"/>
+        <a:lumOff val="35000"/>
+      </a:schemeClr>
+    </cs:fontRef>
+    <cs:spPr>
+      <a:solidFill>
+        <a:schemeClr val="lt1"/>
+      </a:solidFill>
+      <a:ln>
+        <a:solidFill>
+          <a:schemeClr val="dk1">
+            <a:lumMod val="25000"/>
+            <a:lumOff val="75000"/>
+          </a:schemeClr>
+        </a:solidFill>
+      </a:ln>
+    </cs:spPr>
+    <cs:defRPr sz="900" kern="1200"/>
+    <cs:bodyPr rot="0" spcFirstLastPara="1" vertOverflow="clip" horzOverflow="clip" vert="horz" wrap="square" lIns="36576" tIns="18288" rIns="36576" bIns="18288" anchor="ctr" anchorCtr="1">
+      <a:spAutoFit/>
+    </cs:bodyPr>
+  </cs:dataLabelCallout>
+  <cs:dataPoint>
+    <cs:lnRef idx="0"/>
+    <cs:fillRef idx="1">
+      <cs:styleClr val="auto"/>
+    </cs:fillRef>
+    <cs:effectRef idx="0"/>
+    <cs:fontRef idx="minor">
+      <a:schemeClr val="tx1"/>
+    </cs:fontRef>
+  </cs:dataPoint>
+  <cs:dataPoint3D>
+    <cs:lnRef idx="0"/>
+    <cs:fillRef idx="1">
+      <cs:styleClr val="auto"/>
+    </cs:fillRef>
+    <cs:effectRef idx="0"/>
+    <cs:fontRef idx="minor">
+      <a:schemeClr val="tx1"/>
+    </cs:fontRef>
+  </cs:dataPoint3D>
+  <cs:dataPointLine>
+    <cs:lnRef idx="0">
+      <cs:styleClr val="auto"/>
+    </cs:lnRef>
+    <cs:fillRef idx="1"/>
+    <cs:effectRef idx="0"/>
+    <cs:fontRef idx="minor">
+      <a:schemeClr val="tx1"/>
+    </cs:fontRef>
+    <cs:spPr>
+      <a:ln w="19050" cap="rnd">
+        <a:solidFill>
+          <a:schemeClr val="phClr"/>
+        </a:solidFill>
+        <a:round/>
+      </a:ln>
+    </cs:spPr>
+  </cs:dataPointLine>
+  <cs:dataPointMarker>
+    <cs:lnRef idx="0">
+      <cs:styleClr val="auto"/>
+    </cs:lnRef>
+    <cs:fillRef idx="1">
+      <cs:styleClr val="auto"/>
+    </cs:fillRef>
+    <cs:effectRef idx="0"/>
+    <cs:fontRef idx="minor">
+      <a:schemeClr val="tx1"/>
+    </cs:fontRef>
+    <cs:spPr>
+      <a:ln w="9525">
+        <a:solidFill>
+          <a:schemeClr val="phClr"/>
+        </a:solidFill>
+      </a:ln>
+    </cs:spPr>
+  </cs:dataPointMarker>
+  <cs:dataPointMarkerLayout symbol="circle" size="5"/>
+  <cs:dataPointWireframe>
+    <cs:lnRef idx="0">
+      <cs:styleClr val="auto"/>
+    </cs:lnRef>
+    <cs:fillRef idx="0"/>
+    <cs:effectRef idx="0"/>
+    <cs:fontRef idx="minor">
+      <a:schemeClr val="dk1"/>
+    </cs:fontRef>
+    <cs:spPr>
+      <a:ln w="9525" cap="rnd">
+        <a:solidFill>
+          <a:schemeClr val="phClr"/>
+        </a:solidFill>
+        <a:round/>
+      </a:ln>
+    </cs:spPr>
+  </cs:dataPointWireframe>
+  <cs:dataTable>
+    <cs:lnRef idx="0"/>
+    <cs:fillRef idx="0"/>
+    <cs:effectRef idx="0"/>
+    <cs:fontRef idx="minor">
+      <a:schemeClr val="tx1">
+        <a:lumMod val="65000"/>
+        <a:lumOff val="35000"/>
+      </a:schemeClr>
+    </cs:fontRef>
+    <cs:spPr>
+      <a:noFill/>
+      <a:ln w="9525" cap="flat" cmpd="sng" algn="ctr">
+        <a:solidFill>
+          <a:schemeClr val="tx1">
+            <a:lumMod val="15000"/>
+            <a:lumOff val="85000"/>
+          </a:schemeClr>
+        </a:solidFill>
+        <a:round/>
+      </a:ln>
+    </cs:spPr>
+    <cs:defRPr sz="900" kern="1200"/>
+  </cs:dataTable>
+  <cs:downBar>
+    <cs:lnRef idx="0"/>
+    <cs:fillRef idx="0"/>
+    <cs:effectRef idx="0"/>
+    <cs:fontRef idx="minor">
+      <a:schemeClr val="tx1"/>
+    </cs:fontRef>
+    <cs:spPr>
+      <a:solidFill>
+        <a:schemeClr val="dk1">
+          <a:lumMod val="75000"/>
+          <a:lumOff val="25000"/>
+        </a:schemeClr>
+      </a:solidFill>
+      <a:ln w="9525" cap="flat" cmpd="sng" algn="ctr">
+        <a:solidFill>
+          <a:schemeClr val="tx1">
+            <a:lumMod val="65000"/>
+            <a:lumOff val="35000"/>
+          </a:schemeClr>
+        </a:solidFill>
+        <a:round/>
+      </a:ln>
+    </cs:spPr>
+  </cs:downBar>
+  <cs:dropLine>
+    <cs:lnRef idx="0"/>
+    <cs:fillRef idx="0"/>
+    <cs:effectRef idx="0"/>
+    <cs:fontRef idx="minor">
+      <a:schemeClr val="tx1"/>
+    </cs:fontRef>
+    <cs:spPr>
+      <a:ln w="9525" cap="flat" cmpd="sng" algn="ctr">
+        <a:solidFill>
+          <a:schemeClr val="tx1">
+            <a:lumMod val="35000"/>
+            <a:lumOff val="65000"/>
+          </a:schemeClr>
+        </a:solidFill>
+        <a:round/>
+      </a:ln>
+    </cs:spPr>
+  </cs:dropLine>
+  <cs:errorBar>
+    <cs:lnRef idx="0"/>
+    <cs:fillRef idx="0"/>
+    <cs:effectRef idx="0"/>
+    <cs:fontRef idx="minor">
+      <a:schemeClr val="tx1"/>
+    </cs:fontRef>
+    <cs:spPr>
+      <a:ln w="9525" cap="flat" cmpd="sng" algn="ctr">
+        <a:solidFill>
+          <a:schemeClr val="tx1">
+            <a:lumMod val="65000"/>
+            <a:lumOff val="35000"/>
+          </a:schemeClr>
+        </a:solidFill>
+        <a:round/>
+      </a:ln>
+    </cs:spPr>
+  </cs:errorBar>
+  <cs:floor>
+    <cs:lnRef idx="0"/>
+    <cs:fillRef idx="0"/>
+    <cs:effectRef idx="0"/>
+    <cs:fontRef idx="minor">
+      <a:schemeClr val="tx1"/>
+    </cs:fontRef>
+    <cs:spPr>
+      <a:noFill/>
+      <a:ln>
+        <a:noFill/>
+      </a:ln>
+    </cs:spPr>
+  </cs:floor>
+  <cs:gridlineMajor>
+    <cs:lnRef idx="0"/>
+    <cs:fillRef idx="0"/>
+    <cs:effectRef idx="0"/>
+    <cs:fontRef idx="minor">
+      <a:schemeClr val="tx1"/>
+    </cs:fontRef>
+    <cs:spPr>
+      <a:ln w="9525" cap="flat" cmpd="sng" algn="ctr">
+        <a:solidFill>
+          <a:schemeClr val="tx1">
+            <a:lumMod val="15000"/>
+            <a:lumOff val="85000"/>
+          </a:schemeClr>
+        </a:solidFill>
+        <a:round/>
+      </a:ln>
+    </cs:spPr>
+  </cs:gridlineMajor>
+  <cs:gridlineMinor>
+    <cs:lnRef idx="0"/>
+    <cs:fillRef idx="0"/>
+    <cs:effectRef idx="0"/>
+    <cs:fontRef idx="minor">
+      <a:schemeClr val="tx1"/>
+    </cs:fontRef>
+    <cs:spPr>
+      <a:ln w="9525" cap="flat" cmpd="sng" algn="ctr">
+        <a:solidFill>
+          <a:schemeClr val="tx1">
+            <a:lumMod val="5000"/>
+            <a:lumOff val="95000"/>
+          </a:schemeClr>
+        </a:solidFill>
+        <a:round/>
+      </a:ln>
+    </cs:spPr>
+  </cs:gridlineMinor>
+  <cs:hiLoLine>
+    <cs:lnRef idx="0"/>
+    <cs:fillRef idx="0"/>
+    <cs:effectRef idx="0"/>
+    <cs:fontRef idx="minor">
+      <a:schemeClr val="tx1"/>
+    </cs:fontRef>
+    <cs:spPr>
+      <a:ln w="9525" cap="flat" cmpd="sng" algn="ctr">
+        <a:solidFill>
+          <a:schemeClr val="tx1">
+            <a:lumMod val="50000"/>
+            <a:lumOff val="50000"/>
+          </a:schemeClr>
+        </a:solidFill>
+        <a:round/>
+      </a:ln>
+    </cs:spPr>
+  </cs:hiLoLine>
+  <cs:leaderLine>
+    <cs:lnRef idx="0"/>
+    <cs:fillRef idx="0"/>
+    <cs:effectRef idx="0"/>
+    <cs:fontRef idx="minor">
+      <a:schemeClr val="tx1"/>
+    </cs:fontRef>
+    <cs:spPr>
+      <a:ln w="9525" cap="flat" cmpd="sng" algn="ctr">
+        <a:solidFill>
+          <a:schemeClr val="tx1">
+            <a:lumMod val="35000"/>
+            <a:lumOff val="65000"/>
+          </a:schemeClr>
+        </a:solidFill>
+        <a:round/>
+      </a:ln>
+    </cs:spPr>
+  </cs:leaderLine>
+  <cs:legend>
+    <cs:lnRef idx="0"/>
+    <cs:fillRef idx="0"/>
+    <cs:effectRef idx="0"/>
+    <cs:fontRef idx="minor">
+      <a:schemeClr val="tx1">
+        <a:lumMod val="65000"/>
+        <a:lumOff val="35000"/>
+      </a:schemeClr>
+    </cs:fontRef>
+    <cs:defRPr sz="900" kern="1200"/>
+  </cs:legend>
+  <cs:plotArea mods="allowNoFillOverride allowNoLineOverride">
+    <cs:lnRef idx="0"/>
+    <cs:fillRef idx="0"/>
+    <cs:effectRef idx="0"/>
+    <cs:fontRef idx="minor">
+      <a:schemeClr val="tx1"/>
+    </cs:fontRef>
+  </cs:plotArea>
+  <cs:plotArea3D mods="allowNoFillOverride allowNoLineOverride">
+    <cs:lnRef idx="0"/>
+    <cs:fillRef idx="0"/>
+    <cs:effectRef idx="0"/>
+    <cs:fontRef idx="minor">
+      <a:schemeClr val="tx1"/>
+    </cs:fontRef>
+  </cs:plotArea3D>
+  <cs:seriesAxis>
+    <cs:lnRef idx="0"/>
+    <cs:fillRef idx="0"/>
+    <cs:effectRef idx="0"/>
+    <cs:fontRef idx="minor">
+      <a:schemeClr val="tx1">
+        <a:lumMod val="65000"/>
+        <a:lumOff val="35000"/>
+      </a:schemeClr>
+    </cs:fontRef>
+    <cs:defRPr sz="900" kern="1200"/>
+  </cs:seriesAxis>
+  <cs:seriesLine>
+    <cs:lnRef idx="0"/>
+    <cs:fillRef idx="0"/>
+    <cs:effectRef idx="0"/>
+    <cs:fontRef idx="minor">
+      <a:schemeClr val="tx1"/>
+    </cs:fontRef>
+    <cs:spPr>
+      <a:ln w="9525" cap="flat" cmpd="sng" algn="ctr">
+        <a:solidFill>
+          <a:schemeClr val="tx1">
+            <a:lumMod val="35000"/>
+            <a:lumOff val="65000"/>
+          </a:schemeClr>
+        </a:solidFill>
+        <a:round/>
+      </a:ln>
+    </cs:spPr>
+  </cs:seriesLine>
+  <cs:title>
+    <cs:lnRef idx="0"/>
+    <cs:fillRef idx="0"/>
+    <cs:effectRef idx="0"/>
+    <cs:fontRef idx="minor">
+      <a:schemeClr val="tx1">
+        <a:lumMod val="65000"/>
+        <a:lumOff val="35000"/>
+      </a:schemeClr>
+    </cs:fontRef>
+    <cs:defRPr sz="1400" b="0" kern="1200" spc="0" baseline="0"/>
+  </cs:title>
+  <cs:trendline>
+    <cs:lnRef idx="0">
+      <cs:styleClr val="auto"/>
+    </cs:lnRef>
+    <cs:fillRef idx="0"/>
+    <cs:effectRef idx="0"/>
+    <cs:fontRef idx="minor">
+      <a:schemeClr val="tx1"/>
+    </cs:fontRef>
+    <cs:spPr>
+      <a:ln w="19050" cap="rnd">
+        <a:solidFill>
+          <a:schemeClr val="phClr"/>
+        </a:solidFill>
+        <a:prstDash val="sysDot"/>
+      </a:ln>
+    </cs:spPr>
+  </cs:trendline>
+  <cs:trendlineLabel>
+    <cs:lnRef idx="0"/>
+    <cs:fillRef idx="0"/>
+    <cs:effectRef idx="0"/>
+    <cs:fontRef idx="minor">
+      <a:schemeClr val="tx1">
+        <a:lumMod val="65000"/>
+        <a:lumOff val="35000"/>
+      </a:schemeClr>
+    </cs:fontRef>
+    <cs:defRPr sz="900" kern="1200"/>
+  </cs:trendlineLabel>
+  <cs:upBar>
+    <cs:lnRef idx="0"/>
+    <cs:fillRef idx="0"/>
+    <cs:effectRef idx="0"/>
+    <cs:fontRef idx="minor">
+      <a:schemeClr val="tx1"/>
+    </cs:fontRef>
+    <cs:spPr>
+      <a:solidFill>
+        <a:schemeClr val="lt1"/>
+      </a:solidFill>
+      <a:ln w="9525" cap="flat" cmpd="sng" algn="ctr">
+        <a:solidFill>
+          <a:schemeClr val="tx1">
+            <a:lumMod val="65000"/>
+            <a:lumOff val="35000"/>
+          </a:schemeClr>
+        </a:solidFill>
+        <a:round/>
+      </a:ln>
+    </cs:spPr>
+  </cs:upBar>
+  <cs:valueAxis>
+    <cs:lnRef idx="0"/>
+    <cs:fillRef idx="0"/>
+    <cs:effectRef idx="0"/>
+    <cs:fontRef idx="minor">
+      <a:schemeClr val="tx1">
+        <a:lumMod val="65000"/>
+        <a:lumOff val="35000"/>
+      </a:schemeClr>
+    </cs:fontRef>
+    <cs:spPr>
+      <a:ln w="9525" cap="flat" cmpd="sng" algn="ctr">
+        <a:solidFill>
+          <a:schemeClr val="tx1">
+            <a:lumMod val="25000"/>
+            <a:lumOff val="75000"/>
+          </a:schemeClr>
+        </a:solidFill>
+        <a:round/>
+      </a:ln>
+    </cs:spPr>
+    <cs:defRPr sz="900" kern="1200"/>
+  </cs:valueAxis>
+  <cs:wall>
+    <cs:lnRef idx="0"/>
+    <cs:fillRef idx="0"/>
+    <cs:effectRef idx="0"/>
+    <cs:fontRef idx="minor">
+      <a:schemeClr val="tx1"/>
+    </cs:fontRef>
+    <cs:spPr>
+      <a:noFill/>
+      <a:ln>
+        <a:noFill/>
+      </a:ln>
+    </cs:spPr>
+  </cs:wall>
+</cs:chartStyle>
 </file>
 
 <file path=word/theme/theme1.xml><?xml version="1.0" encoding="utf-8"?>
@@ -1830,4 +4450,16 @@
     </a:ext>
   </a:extLst>
 </a:theme>
+</file>
+
+<file path=customXml/item1.xml><?xml version="1.0" encoding="utf-8"?>
+<b:Sources xmlns:b="http://schemas.openxmlformats.org/officeDocument/2006/bibliography" xmlns="http://schemas.openxmlformats.org/officeDocument/2006/bibliography" SelectedStyle="\APASixthEditionOfficeOnline.xsl" StyleName="APA" Version="6"/>
+</file>
+
+<file path=customXml/itemProps1.xml><?xml version="1.0" encoding="utf-8"?>
+<ds:datastoreItem xmlns:ds="http://schemas.openxmlformats.org/officeDocument/2006/customXml" ds:itemID="{9DEB0418-40B1-4EC6-A7E4-63B51BDB1E07}">
+  <ds:schemaRefs>
+    <ds:schemaRef ds:uri="http://schemas.openxmlformats.org/officeDocument/2006/bibliography"/>
+  </ds:schemaRefs>
+</ds:datastoreItem>
 </file>
</xml_diff>

<commit_message>
Fall2016 - submitted last of reports, finished presentations, deliverables all delivered
</commit_message>
<xml_diff>
--- a/CISC874/Project/PartC/CISC874-0bc15-ProjectPartC/ProjectDescription.docx
+++ b/CISC874/Project/PartC/CISC874-0bc15-ProjectPartC/ProjectDescription.docx
@@ -566,14 +566,27 @@
       <w:r>
         <w:t xml:space="preserve">Figure </w:t>
       </w:r>
-      <w:fldSimple w:instr=" SEQ Figure \* ARABIC ">
-        <w:r>
-          <w:rPr>
-            <w:noProof/>
-          </w:rPr>
-          <w:t>2</w:t>
-        </w:r>
-      </w:fldSimple>
+      <w:r>
+        <w:fldChar w:fldCharType="begin"/>
+      </w:r>
+      <w:r>
+        <w:instrText xml:space="preserve"> SEQ Figure \* ARABIC </w:instrText>
+      </w:r>
+      <w:r>
+        <w:fldChar w:fldCharType="separate"/>
+      </w:r>
+      <w:r>
+        <w:rPr>
+          <w:noProof/>
+        </w:rPr>
+        <w:t>2</w:t>
+      </w:r>
+      <w:r>
+        <w:rPr>
+          <w:noProof/>
+        </w:rPr>
+        <w:fldChar w:fldCharType="end"/>
+      </w:r>
       <w:r>
         <w:t>: Modules used in pre-processing component of procedure</w:t>
       </w:r>
@@ -756,8 +769,6 @@
         </w:rPr>
         <w:t xml:space="preserve"> in the future</w:t>
       </w:r>
-      <w:bookmarkStart w:id="0" w:name="_GoBack"/>
-      <w:bookmarkEnd w:id="0"/>
       <w:r>
         <w:rPr>
           <w:rFonts w:eastAsia="Times New Roman" w:cstheme="minorHAnsi"/>
@@ -927,14 +938,27 @@
       <w:r>
         <w:t xml:space="preserve">Figure </w:t>
       </w:r>
-      <w:fldSimple w:instr=" SEQ Figure \* ARABIC ">
-        <w:r>
-          <w:rPr>
-            <w:noProof/>
-          </w:rPr>
-          <w:t>3</w:t>
-        </w:r>
-      </w:fldSimple>
+      <w:r>
+        <w:fldChar w:fldCharType="begin"/>
+      </w:r>
+      <w:r>
+        <w:instrText xml:space="preserve"> SEQ Figure \* ARABIC </w:instrText>
+      </w:r>
+      <w:r>
+        <w:fldChar w:fldCharType="separate"/>
+      </w:r>
+      <w:r>
+        <w:rPr>
+          <w:noProof/>
+        </w:rPr>
+        <w:t>3</w:t>
+      </w:r>
+      <w:r>
+        <w:rPr>
+          <w:noProof/>
+        </w:rPr>
+        <w:fldChar w:fldCharType="end"/>
+      </w:r>
       <w:r>
         <w:t>: Original landmarks with CT derived model to demonstrate corresponding spinal anatomy, and centered (undiscernible), completed, and normalized (almost undiscernible) landmark set resulting from pre-processing.</w:t>
       </w:r>
@@ -1006,14 +1030,27 @@
       <w:r>
         <w:t xml:space="preserve">Figure </w:t>
       </w:r>
-      <w:fldSimple w:instr=" SEQ Figure \* ARABIC ">
-        <w:r>
-          <w:rPr>
-            <w:noProof/>
-          </w:rPr>
-          <w:t>4</w:t>
-        </w:r>
-      </w:fldSimple>
+      <w:r>
+        <w:fldChar w:fldCharType="begin"/>
+      </w:r>
+      <w:r>
+        <w:instrText xml:space="preserve"> SEQ Figure \* ARABIC </w:instrText>
+      </w:r>
+      <w:r>
+        <w:fldChar w:fldCharType="separate"/>
+      </w:r>
+      <w:r>
+        <w:rPr>
+          <w:noProof/>
+        </w:rPr>
+        <w:t>4</w:t>
+      </w:r>
+      <w:r>
+        <w:rPr>
+          <w:noProof/>
+        </w:rPr>
+        <w:fldChar w:fldCharType="end"/>
+      </w:r>
       <w:r>
         <w:t>: Feedforward n</w:t>
       </w:r>
@@ -1210,14 +1247,27 @@
       <w:r>
         <w:t xml:space="preserve">Figure </w:t>
       </w:r>
-      <w:fldSimple w:instr=" SEQ Figure \* ARABIC ">
-        <w:r>
-          <w:rPr>
-            <w:noProof/>
-          </w:rPr>
-          <w:t>5</w:t>
-        </w:r>
-      </w:fldSimple>
+      <w:r>
+        <w:fldChar w:fldCharType="begin"/>
+      </w:r>
+      <w:r>
+        <w:instrText xml:space="preserve"> SEQ Figure \* ARABIC </w:instrText>
+      </w:r>
+      <w:r>
+        <w:fldChar w:fldCharType="separate"/>
+      </w:r>
+      <w:r>
+        <w:rPr>
+          <w:noProof/>
+        </w:rPr>
+        <w:t>5</w:t>
+      </w:r>
+      <w:r>
+        <w:rPr>
+          <w:noProof/>
+        </w:rPr>
+        <w:fldChar w:fldCharType="end"/>
+      </w:r>
       <w:r>
         <w:t>: Illustration of</w:t>
       </w:r>
@@ -1285,14 +1335,27 @@
       <w:r>
         <w:t xml:space="preserve">Figure </w:t>
       </w:r>
-      <w:fldSimple w:instr=" SEQ Figure \* ARABIC ">
-        <w:r>
-          <w:rPr>
-            <w:noProof/>
-          </w:rPr>
-          <w:t>6</w:t>
-        </w:r>
-      </w:fldSimple>
+      <w:r>
+        <w:fldChar w:fldCharType="begin"/>
+      </w:r>
+      <w:r>
+        <w:instrText xml:space="preserve"> SEQ Figure \* ARABIC </w:instrText>
+      </w:r>
+      <w:r>
+        <w:fldChar w:fldCharType="separate"/>
+      </w:r>
+      <w:r>
+        <w:rPr>
+          <w:noProof/>
+        </w:rPr>
+        <w:t>6</w:t>
+      </w:r>
+      <w:r>
+        <w:rPr>
+          <w:noProof/>
+        </w:rPr>
+        <w:fldChar w:fldCharType="end"/>
+      </w:r>
       <w:r>
         <w:t>: Mean-squared-error in angle output, averaged over 10 training trials, for a range of noise standard deviations</w:t>
       </w:r>
@@ -1303,6 +1366,7 @@
         <w:spacing w:after="0" w:line="240" w:lineRule="auto"/>
         <w:jc w:val="both"/>
       </w:pPr>
+      <w:bookmarkStart w:id="0" w:name="_GoBack"/>
       <w:r>
         <w:rPr>
           <w:noProof/>
@@ -1323,6 +1387,7 @@
           </wp:inline>
         </w:drawing>
       </w:r>
+      <w:bookmarkEnd w:id="0"/>
     </w:p>
     <w:p>
       <w:pPr>
@@ -1332,14 +1397,27 @@
       <w:r>
         <w:t xml:space="preserve">Figure </w:t>
       </w:r>
-      <w:fldSimple w:instr=" SEQ Figure \* ARABIC ">
-        <w:r>
-          <w:rPr>
-            <w:noProof/>
-          </w:rPr>
-          <w:t>7</w:t>
-        </w:r>
-      </w:fldSimple>
+      <w:r>
+        <w:fldChar w:fldCharType="begin"/>
+      </w:r>
+      <w:r>
+        <w:instrText xml:space="preserve"> SEQ Figure \* ARABIC </w:instrText>
+      </w:r>
+      <w:r>
+        <w:fldChar w:fldCharType="separate"/>
+      </w:r>
+      <w:r>
+        <w:rPr>
+          <w:noProof/>
+        </w:rPr>
+        <w:t>7</w:t>
+      </w:r>
+      <w:r>
+        <w:rPr>
+          <w:noProof/>
+        </w:rPr>
+        <w:fldChar w:fldCharType="end"/>
+      </w:r>
       <w:r>
         <w:t>: Standard deviation, averaged across 10 training trials, of the testing MSEs, for a range of noise standard deviations</w:t>
       </w:r>
@@ -1448,10 +1526,7 @@
       <w:pStyle w:val="Header"/>
     </w:pPr>
     <w:r>
-      <w:t>10006197</w:t>
-    </w:r>
-    <w:r>
-      <w:t xml:space="preserve"> – Ben Church</w:t>
+      <w:t>10006197 – Ben Church</w:t>
     </w:r>
   </w:p>
   <w:p>
@@ -1459,10 +1534,7 @@
       <w:pStyle w:val="Header"/>
     </w:pPr>
     <w:r>
-      <w:t>10057473</w:t>
-    </w:r>
-    <w:r>
-      <w:t xml:space="preserve"> – Kyle </w:t>
+      <w:t xml:space="preserve">10057473 – Kyle </w:t>
     </w:r>
     <w:proofErr w:type="spellStart"/>
     <w:r>
@@ -2277,11 +2349,11 @@
           <c:showPercent val="0"/>
           <c:showBubbleSize val="0"/>
         </c:dLbls>
-        <c:axId val="222013776"/>
-        <c:axId val="222018872"/>
+        <c:axId val="250805408"/>
+        <c:axId val="250808152"/>
       </c:scatterChart>
       <c:valAx>
-        <c:axId val="222013776"/>
+        <c:axId val="250805408"/>
         <c:scaling>
           <c:orientation val="minMax"/>
         </c:scaling>
@@ -2402,12 +2474,12 @@
             <a:endParaRPr lang="en-US"/>
           </a:p>
         </c:txPr>
-        <c:crossAx val="222018872"/>
+        <c:crossAx val="250808152"/>
         <c:crosses val="autoZero"/>
         <c:crossBetween val="midCat"/>
       </c:valAx>
       <c:valAx>
-        <c:axId val="222018872"/>
+        <c:axId val="250808152"/>
         <c:scaling>
           <c:orientation val="minMax"/>
         </c:scaling>
@@ -2532,7 +2604,7 @@
             <a:endParaRPr lang="en-US"/>
           </a:p>
         </c:txPr>
-        <c:crossAx val="222013776"/>
+        <c:crossAx val="250805408"/>
         <c:crosses val="autoZero"/>
         <c:crossBetween val="midCat"/>
       </c:valAx>
@@ -2801,11 +2873,11 @@
           <c:showPercent val="0"/>
           <c:showBubbleSize val="0"/>
         </c:dLbls>
-        <c:axId val="222013384"/>
-        <c:axId val="222014560"/>
+        <c:axId val="250805800"/>
+        <c:axId val="250806584"/>
       </c:scatterChart>
       <c:valAx>
-        <c:axId val="222013384"/>
+        <c:axId val="250805800"/>
         <c:scaling>
           <c:orientation val="minMax"/>
         </c:scaling>
@@ -2926,12 +2998,12 @@
             <a:endParaRPr lang="en-US"/>
           </a:p>
         </c:txPr>
-        <c:crossAx val="222014560"/>
+        <c:crossAx val="250806584"/>
         <c:crosses val="autoZero"/>
         <c:crossBetween val="midCat"/>
       </c:valAx>
       <c:valAx>
-        <c:axId val="222014560"/>
+        <c:axId val="250806584"/>
         <c:scaling>
           <c:orientation val="minMax"/>
         </c:scaling>
@@ -3048,7 +3120,7 @@
             <a:endParaRPr lang="en-US"/>
           </a:p>
         </c:txPr>
-        <c:crossAx val="222013384"/>
+        <c:crossAx val="250805800"/>
         <c:crosses val="autoZero"/>
         <c:crossBetween val="midCat"/>
       </c:valAx>
@@ -4473,7 +4545,7 @@
 </file>
 
 <file path=customXml/itemProps1.xml><?xml version="1.0" encoding="utf-8"?>
-<ds:datastoreItem xmlns:ds="http://schemas.openxmlformats.org/officeDocument/2006/customXml" ds:itemID="{834F8581-27BD-4694-99A5-D7404008E7D8}">
+<ds:datastoreItem xmlns:ds="http://schemas.openxmlformats.org/officeDocument/2006/customXml" ds:itemID="{949A3C6E-B3EB-4CFA-92E3-2AF2AA5A5249}">
   <ds:schemaRefs>
     <ds:schemaRef ds:uri="http://schemas.openxmlformats.org/officeDocument/2006/bibliography"/>
   </ds:schemaRefs>

</xml_diff>